<commit_message>
Final version of the game
</commit_message>
<xml_diff>
--- a/non_game/[Devlog] Carving Pumpkins.docx
+++ b/non_game/[Devlog] Carving Pumpkins.docx
@@ -6,21 +6,40 @@
       <w:pPr>
         <w:pStyle w:val="Heading1"/>
       </w:pPr>
-      <w:r>
-        <w:t>Devlog: Carving Pumpkins &amp; Dwarfing dumplings</w:t>
-      </w:r>
-    </w:p>
-    <w:p>
-      <w:pPr>
-        <w:rPr>
-          <w:lang w:val="en-US"/>
-        </w:rPr>
-      </w:pPr>
-      <w:r>
-        <w:rPr>
-          <w:lang w:val="en-US"/>
-        </w:rPr>
-        <w:t xml:space="preserve">Welcome to the devlog for my game </w:t>
+      <w:proofErr w:type="spellStart"/>
+      <w:r>
+        <w:t>Devlog</w:t>
+      </w:r>
+      <w:proofErr w:type="spellEnd"/>
+      <w:r>
+        <w:t>: Carving Pumpkins &amp; Dwarfing dumplings</w:t>
+      </w:r>
+    </w:p>
+    <w:p>
+      <w:pPr>
+        <w:rPr>
+          <w:lang w:val="en-US"/>
+        </w:rPr>
+      </w:pPr>
+      <w:r>
+        <w:rPr>
+          <w:lang w:val="en-US"/>
+        </w:rPr>
+        <w:t xml:space="preserve">Welcome to the </w:t>
+      </w:r>
+      <w:proofErr w:type="spellStart"/>
+      <w:r>
+        <w:rPr>
+          <w:lang w:val="en-US"/>
+        </w:rPr>
+        <w:t>devlog</w:t>
+      </w:r>
+      <w:proofErr w:type="spellEnd"/>
+      <w:r>
+        <w:rPr>
+          <w:lang w:val="en-US"/>
+        </w:rPr>
+        <w:t xml:space="preserve"> for my game </w:t>
       </w:r>
       <w:r>
         <w:rPr>
@@ -36,39 +55,51 @@
         </w:rPr>
         <w:t>.</w:t>
       </w:r>
-    </w:p>
-    <w:p>
-      <w:pPr>
-        <w:rPr>
-          <w:lang w:val="en-US"/>
-        </w:rPr>
-      </w:pPr>
-    </w:p>
-    <w:p>
-      <w:pPr>
-        <w:rPr>
-          <w:lang w:val="en-US"/>
-        </w:rPr>
-      </w:pPr>
-      <w:r>
-        <w:rPr>
-          <w:lang w:val="en-US"/>
-        </w:rPr>
-        <w:t xml:space="preserve">It’s going to be a </w:t>
-      </w:r>
-      <w:r>
-        <w:rPr>
-          <w:i/>
-          <w:iCs/>
-          <w:lang w:val="en-US"/>
-        </w:rPr>
-        <w:t>really short one</w:t>
-      </w:r>
-      <w:r>
-        <w:rPr>
-          <w:lang w:val="en-US"/>
-        </w:rPr>
-        <w:t>, as this game is basically a spinoff from another game I was making.</w:t>
+      <w:r>
+        <w:rPr>
+          <w:lang w:val="en-US"/>
+        </w:rPr>
+        <w:t xml:space="preserve"> &lt;TO DO: Link&gt;</w:t>
+      </w:r>
+    </w:p>
+    <w:p>
+      <w:pPr>
+        <w:rPr>
+          <w:lang w:val="en-US"/>
+        </w:rPr>
+      </w:pPr>
+    </w:p>
+    <w:p>
+      <w:pPr>
+        <w:rPr>
+          <w:lang w:val="en-US"/>
+        </w:rPr>
+      </w:pPr>
+      <w:r>
+        <w:rPr>
+          <w:lang w:val="en-US"/>
+        </w:rPr>
+        <w:t xml:space="preserve">I’m going to </w:t>
+      </w:r>
+      <w:r>
+        <w:rPr>
+          <w:i/>
+          <w:iCs/>
+          <w:lang w:val="en-US"/>
+        </w:rPr>
+        <w:t>try</w:t>
+      </w:r>
+      <w:r>
+        <w:rPr>
+          <w:lang w:val="en-US"/>
+        </w:rPr>
+        <w:t xml:space="preserve"> to keep this one shorter than usual,</w:t>
+      </w:r>
+      <w:r>
+        <w:rPr>
+          <w:lang w:val="en-US"/>
+        </w:rPr>
+        <w:t xml:space="preserve"> as this game is basically a spinoff from another game I was making.</w:t>
       </w:r>
       <w:r>
         <w:rPr>
@@ -82,232 +113,270 @@
           <w:bCs/>
           <w:lang w:val="en-US"/>
         </w:rPr>
-        <w:t>Rolling in the Sheepe</w:t>
-      </w:r>
-      <w:r>
-        <w:rPr>
-          <w:lang w:val="en-US"/>
-        </w:rPr>
-        <w:t>, coming soon.)</w:t>
-      </w:r>
-    </w:p>
-    <w:p>
-      <w:pPr>
-        <w:rPr>
-          <w:lang w:val="en-US"/>
-        </w:rPr>
-      </w:pPr>
-    </w:p>
-    <w:p>
-      <w:pPr>
-        <w:rPr>
-          <w:lang w:val="en-US"/>
-        </w:rPr>
-      </w:pPr>
-      <w:r>
-        <w:rPr>
-          <w:lang w:val="en-US"/>
-        </w:rPr>
-        <w:t xml:space="preserve">In that game, I implemented a system that could </w:t>
-      </w:r>
-      <w:r>
-        <w:rPr>
-          <w:i/>
-          <w:iCs/>
-          <w:lang w:val="en-US"/>
-        </w:rPr>
-        <w:t>slice any shape (realistically</w:t>
-      </w:r>
-      <w:r>
-        <w:rPr>
-          <w:lang w:val="en-US"/>
-        </w:rPr>
-        <w:t xml:space="preserve">). So, for example, a player could be a </w:t>
-      </w:r>
-      <w:r>
-        <w:rPr>
-          <w:i/>
-          <w:iCs/>
-          <w:lang w:val="en-US"/>
-        </w:rPr>
-        <w:t>hexagon</w:t>
-      </w:r>
-      <w:r>
-        <w:rPr>
-          <w:lang w:val="en-US"/>
-        </w:rPr>
-        <w:t xml:space="preserve">. When I drew a line through that hexagon, it would </w:t>
-      </w:r>
-      <w:r>
-        <w:rPr>
-          <w:i/>
-          <w:iCs/>
-          <w:lang w:val="en-US"/>
-        </w:rPr>
-        <w:t>split</w:t>
-      </w:r>
-      <w:r>
-        <w:rPr>
-          <w:lang w:val="en-US"/>
-        </w:rPr>
-        <w:t xml:space="preserve"> the shape into two parts. (Which, if you were to glue them together again, would represent the original hexagon.)</w:t>
-      </w:r>
-    </w:p>
-    <w:p>
-      <w:pPr>
-        <w:rPr>
-          <w:lang w:val="en-US"/>
-        </w:rPr>
-      </w:pPr>
-    </w:p>
-    <w:p>
-      <w:pPr>
-        <w:rPr>
-          <w:lang w:val="en-US"/>
-        </w:rPr>
-      </w:pPr>
-      <w:r>
-        <w:rPr>
-          <w:lang w:val="en-US"/>
-        </w:rPr>
-        <w:t xml:space="preserve">It was really cool to figure out </w:t>
-      </w:r>
-      <w:r>
-        <w:rPr>
-          <w:i/>
-          <w:iCs/>
-          <w:lang w:val="en-US"/>
-        </w:rPr>
-        <w:t>how</w:t>
-      </w:r>
-      <w:r>
-        <w:rPr>
-          <w:lang w:val="en-US"/>
-        </w:rPr>
-        <w:t xml:space="preserve"> to do this. It’s “relatively easy”, though still quite challenging. (Especially when you get to supporting </w:t>
-      </w:r>
-      <w:r>
-        <w:rPr>
-          <w:i/>
-          <w:iCs/>
-          <w:lang w:val="en-US"/>
-        </w:rPr>
-        <w:t>any</w:t>
-      </w:r>
-      <w:r>
-        <w:rPr>
-          <w:lang w:val="en-US"/>
-        </w:rPr>
-        <w:t xml:space="preserve"> shape, not just the “nice ones” like circles, rectangles, etc.)</w:t>
-      </w:r>
-    </w:p>
-    <w:p>
-      <w:pPr>
-        <w:rPr>
-          <w:lang w:val="en-US"/>
-        </w:rPr>
-      </w:pPr>
-    </w:p>
-    <w:p>
-      <w:pPr>
-        <w:rPr>
-          <w:lang w:val="en-US"/>
-        </w:rPr>
-      </w:pPr>
-      <w:r>
-        <w:rPr>
-          <w:lang w:val="en-US"/>
-        </w:rPr>
-        <w:t xml:space="preserve">However … as the game progressed, the mechanic just didn’t fit anymore. It was more </w:t>
-      </w:r>
-      <w:r>
-        <w:rPr>
-          <w:i/>
-          <w:iCs/>
-          <w:lang w:val="en-US"/>
-        </w:rPr>
-        <w:t>fun</w:t>
-      </w:r>
-      <w:r>
-        <w:rPr>
-          <w:lang w:val="en-US"/>
-        </w:rPr>
-        <w:t xml:space="preserve"> to split players non-realistically. (Splitting a hexagon would just yield two smaller hexagons.) It fit better with the mechanics, the gameplay, the feeling of the game.</w:t>
-      </w:r>
-    </w:p>
-    <w:p>
-      <w:pPr>
-        <w:rPr>
-          <w:lang w:val="en-US"/>
-        </w:rPr>
-      </w:pPr>
-    </w:p>
-    <w:p>
-      <w:pPr>
-        <w:rPr>
-          <w:lang w:val="en-US"/>
-        </w:rPr>
-      </w:pPr>
-      <w:r>
-        <w:rPr>
-          <w:lang w:val="en-US"/>
-        </w:rPr>
-        <w:t xml:space="preserve">Determined to not let my code go to waste, I decided to create a quick little game that </w:t>
-      </w:r>
-      <w:r>
-        <w:rPr>
-          <w:i/>
-          <w:iCs/>
-          <w:lang w:val="en-US"/>
-        </w:rPr>
-        <w:t>did</w:t>
-      </w:r>
-      <w:r>
-        <w:rPr>
-          <w:lang w:val="en-US"/>
-        </w:rPr>
-        <w:t xml:space="preserve"> use it!</w:t>
-      </w:r>
-    </w:p>
-    <w:p>
-      <w:pPr>
-        <w:rPr>
-          <w:lang w:val="en-US"/>
-        </w:rPr>
-      </w:pPr>
-    </w:p>
-    <w:p>
-      <w:pPr>
-        <w:rPr>
-          <w:lang w:val="en-US"/>
-        </w:rPr>
-      </w:pPr>
-      <w:r>
-        <w:rPr>
-          <w:lang w:val="en-US"/>
-        </w:rPr>
-        <w:t>As Halloween was coming up, it became a silly party game about slicing ( = carving) pumpkins.</w:t>
-      </w:r>
-    </w:p>
-    <w:p>
-      <w:pPr>
-        <w:rPr>
-          <w:lang w:val="en-US"/>
-        </w:rPr>
-      </w:pPr>
-    </w:p>
-    <w:p>
-      <w:pPr>
-        <w:rPr>
-          <w:lang w:val="en-US"/>
-        </w:rPr>
-      </w:pPr>
+        <w:t xml:space="preserve">Rolling in the </w:t>
+      </w:r>
+      <w:proofErr w:type="spellStart"/>
       <w:r>
         <w:rPr>
           <w:b/>
           <w:bCs/>
           <w:lang w:val="en-US"/>
         </w:rPr>
+        <w:t>Sheepe</w:t>
+      </w:r>
+      <w:proofErr w:type="spellEnd"/>
+      <w:r>
+        <w:rPr>
+          <w:lang w:val="en-US"/>
+        </w:rPr>
+        <w:t xml:space="preserve"> &lt;TO DO: Link&gt;</w:t>
+      </w:r>
+      <w:r>
+        <w:rPr>
+          <w:lang w:val="en-US"/>
+        </w:rPr>
+        <w:t>)</w:t>
+      </w:r>
+    </w:p>
+    <w:p>
+      <w:pPr>
+        <w:rPr>
+          <w:lang w:val="en-US"/>
+        </w:rPr>
+      </w:pPr>
+    </w:p>
+    <w:p>
+      <w:pPr>
+        <w:rPr>
+          <w:lang w:val="en-US"/>
+        </w:rPr>
+      </w:pPr>
+      <w:r>
+        <w:rPr>
+          <w:lang w:val="en-US"/>
+        </w:rPr>
+        <w:t xml:space="preserve">In that game, I implemented a system that could </w:t>
+      </w:r>
+      <w:r>
+        <w:rPr>
+          <w:i/>
+          <w:iCs/>
+          <w:lang w:val="en-US"/>
+        </w:rPr>
+        <w:t>slice any shape (realistically</w:t>
+      </w:r>
+      <w:r>
+        <w:rPr>
+          <w:lang w:val="en-US"/>
+        </w:rPr>
+        <w:t xml:space="preserve">). So, for example, a player could be a </w:t>
+      </w:r>
+      <w:r>
+        <w:rPr>
+          <w:i/>
+          <w:iCs/>
+          <w:lang w:val="en-US"/>
+        </w:rPr>
+        <w:t>hexagon</w:t>
+      </w:r>
+      <w:r>
+        <w:rPr>
+          <w:lang w:val="en-US"/>
+        </w:rPr>
+        <w:t xml:space="preserve">. When I drew a line through that hexagon, it would </w:t>
+      </w:r>
+      <w:r>
+        <w:rPr>
+          <w:i/>
+          <w:iCs/>
+          <w:lang w:val="en-US"/>
+        </w:rPr>
+        <w:t>split</w:t>
+      </w:r>
+      <w:r>
+        <w:rPr>
+          <w:lang w:val="en-US"/>
+        </w:rPr>
+        <w:t xml:space="preserve"> the shape into two parts. (Which, if you were to glue them together again, would represent the original hexagon.)</w:t>
+      </w:r>
+    </w:p>
+    <w:p>
+      <w:pPr>
+        <w:rPr>
+          <w:lang w:val="en-US"/>
+        </w:rPr>
+      </w:pPr>
+    </w:p>
+    <w:p>
+      <w:pPr>
+        <w:rPr>
+          <w:lang w:val="en-US"/>
+        </w:rPr>
+      </w:pPr>
+      <w:r>
+        <w:rPr>
+          <w:lang w:val="en-US"/>
+        </w:rPr>
+        <w:t xml:space="preserve">It was really cool to figure out </w:t>
+      </w:r>
+      <w:r>
+        <w:rPr>
+          <w:i/>
+          <w:iCs/>
+          <w:lang w:val="en-US"/>
+        </w:rPr>
+        <w:t>how</w:t>
+      </w:r>
+      <w:r>
+        <w:rPr>
+          <w:lang w:val="en-US"/>
+        </w:rPr>
+        <w:t xml:space="preserve"> to do this. It’s “relatively easy”, though still quite challenging. (Especially when you get to supporting </w:t>
+      </w:r>
+      <w:r>
+        <w:rPr>
+          <w:i/>
+          <w:iCs/>
+          <w:lang w:val="en-US"/>
+        </w:rPr>
+        <w:t>any</w:t>
+      </w:r>
+      <w:r>
+        <w:rPr>
+          <w:lang w:val="en-US"/>
+        </w:rPr>
+        <w:t xml:space="preserve"> shape, not just the “nice ones” like circles, rectangles, etc.)</w:t>
+      </w:r>
+    </w:p>
+    <w:p>
+      <w:pPr>
+        <w:rPr>
+          <w:lang w:val="en-US"/>
+        </w:rPr>
+      </w:pPr>
+    </w:p>
+    <w:p>
+      <w:pPr>
+        <w:rPr>
+          <w:lang w:val="en-US"/>
+        </w:rPr>
+      </w:pPr>
+      <w:proofErr w:type="gramStart"/>
+      <w:r>
+        <w:rPr>
+          <w:lang w:val="en-US"/>
+        </w:rPr>
+        <w:t>However</w:t>
+      </w:r>
+      <w:proofErr w:type="gramEnd"/>
+      <w:r>
+        <w:rPr>
+          <w:lang w:val="en-US"/>
+        </w:rPr>
+        <w:t xml:space="preserve"> … as the game progressed, the mechanic just didn’t fit anymore. It was more </w:t>
+      </w:r>
+      <w:r>
+        <w:rPr>
+          <w:i/>
+          <w:iCs/>
+          <w:lang w:val="en-US"/>
+        </w:rPr>
+        <w:t>fun</w:t>
+      </w:r>
+      <w:r>
+        <w:rPr>
+          <w:lang w:val="en-US"/>
+        </w:rPr>
+        <w:t xml:space="preserve"> to split players non-realistically. (Splitting a hexagon would just yield two smaller hexagons.) It fit better with the mechanics, the gameplay, the feeling of the game.</w:t>
+      </w:r>
+    </w:p>
+    <w:p>
+      <w:pPr>
+        <w:rPr>
+          <w:lang w:val="en-US"/>
+        </w:rPr>
+      </w:pPr>
+    </w:p>
+    <w:p>
+      <w:pPr>
+        <w:rPr>
+          <w:lang w:val="en-US"/>
+        </w:rPr>
+      </w:pPr>
+      <w:r>
+        <w:rPr>
+          <w:lang w:val="en-US"/>
+        </w:rPr>
+        <w:t xml:space="preserve">Determined to not let my code go to waste, I decided to create a quick little game that </w:t>
+      </w:r>
+      <w:r>
+        <w:rPr>
+          <w:i/>
+          <w:iCs/>
+          <w:lang w:val="en-US"/>
+        </w:rPr>
+        <w:t>did</w:t>
+      </w:r>
+      <w:r>
+        <w:rPr>
+          <w:lang w:val="en-US"/>
+        </w:rPr>
+        <w:t xml:space="preserve"> use it!</w:t>
+      </w:r>
+    </w:p>
+    <w:p>
+      <w:pPr>
+        <w:rPr>
+          <w:lang w:val="en-US"/>
+        </w:rPr>
+      </w:pPr>
+    </w:p>
+    <w:p>
+      <w:pPr>
+        <w:rPr>
+          <w:lang w:val="en-US"/>
+        </w:rPr>
+      </w:pPr>
+      <w:r>
+        <w:rPr>
+          <w:lang w:val="en-US"/>
+        </w:rPr>
+        <w:t xml:space="preserve">As Halloween was coming up, it became a silly party game about slicing </w:t>
+      </w:r>
+      <w:proofErr w:type="gramStart"/>
+      <w:r>
+        <w:rPr>
+          <w:lang w:val="en-US"/>
+        </w:rPr>
+        <w:t>( =</w:t>
+      </w:r>
+      <w:proofErr w:type="gramEnd"/>
+      <w:r>
+        <w:rPr>
+          <w:lang w:val="en-US"/>
+        </w:rPr>
+        <w:t xml:space="preserve"> carving) pumpkins.</w:t>
+      </w:r>
+    </w:p>
+    <w:p>
+      <w:pPr>
+        <w:rPr>
+          <w:lang w:val="en-US"/>
+        </w:rPr>
+      </w:pPr>
+    </w:p>
+    <w:p>
+      <w:pPr>
+        <w:rPr>
+          <w:lang w:val="en-US"/>
+        </w:rPr>
+      </w:pPr>
+      <w:r>
+        <w:rPr>
+          <w:b/>
+          <w:bCs/>
+          <w:lang w:val="en-US"/>
+        </w:rPr>
         <w:t xml:space="preserve">Remark: </w:t>
       </w:r>
       <w:r>
@@ -354,7 +423,35 @@
         <w:rPr>
           <w:lang w:val="en-US"/>
         </w:rPr>
-        <w:t xml:space="preserve"> in the other devlog. This is meant as a short devlog discussing only the interesting bits from </w:t>
+        <w:t xml:space="preserve"> in the other </w:t>
+      </w:r>
+      <w:proofErr w:type="spellStart"/>
+      <w:r>
+        <w:rPr>
+          <w:lang w:val="en-US"/>
+        </w:rPr>
+        <w:t>devlog</w:t>
+      </w:r>
+      <w:proofErr w:type="spellEnd"/>
+      <w:r>
+        <w:rPr>
+          <w:lang w:val="en-US"/>
+        </w:rPr>
+        <w:t xml:space="preserve">. This is meant as a </w:t>
+      </w:r>
+      <w:proofErr w:type="spellStart"/>
+      <w:r>
+        <w:rPr>
+          <w:lang w:val="en-US"/>
+        </w:rPr>
+        <w:t>devlog</w:t>
+      </w:r>
+      <w:proofErr w:type="spellEnd"/>
+      <w:r>
+        <w:rPr>
+          <w:lang w:val="en-US"/>
+        </w:rPr>
+        <w:t xml:space="preserve"> discussing only the interesting bits from </w:t>
       </w:r>
       <w:r>
         <w:rPr>
@@ -368,7 +465,27 @@
         <w:rPr>
           <w:lang w:val="en-US"/>
         </w:rPr>
-        <w:t xml:space="preserve"> game.  </w:t>
+        <w:t xml:space="preserve"> game. </w:t>
+      </w:r>
+    </w:p>
+    <w:p>
+      <w:pPr>
+        <w:rPr>
+          <w:lang w:val="en-US"/>
+        </w:rPr>
+      </w:pPr>
+    </w:p>
+    <w:p>
+      <w:pPr>
+        <w:rPr>
+          <w:lang w:val="en-US"/>
+        </w:rPr>
+      </w:pPr>
+      <w:r>
+        <w:rPr>
+          <w:lang w:val="en-US"/>
+        </w:rPr>
+        <w:t>Spoiler Alert: I did not keep it short, the game become too big, and I’ve learned I’m not good enough yet for projects of this size. But hey, you can read all about my hard-earned lessons in the coming 10,000 words …</w:t>
       </w:r>
     </w:p>
     <w:p>
@@ -396,7 +513,21 @@
         <w:rPr>
           <w:lang w:val="en-US"/>
         </w:rPr>
-        <w:t xml:space="preserve">It’s simple. You can move and you can throw a knife. If the knife goes through another player, you literally slice them in two. The biggest part remains ( = </w:t>
+        <w:t xml:space="preserve">It’s simple. You can move and you can throw a knife. If the knife goes through another player, you literally slice them in two. The biggest part remains </w:t>
+      </w:r>
+      <w:proofErr w:type="gramStart"/>
+      <w:r>
+        <w:rPr>
+          <w:lang w:val="en-US"/>
+        </w:rPr>
+        <w:t>( =</w:t>
+      </w:r>
+      <w:proofErr w:type="gramEnd"/>
+      <w:r>
+        <w:rPr>
+          <w:lang w:val="en-US"/>
+        </w:rPr>
+        <w:t xml:space="preserve"> </w:t>
       </w:r>
       <w:r>
         <w:rPr>
@@ -444,6 +575,7 @@
         <w:rPr>
           <w:lang w:val="en-US"/>
         </w:rPr>
+        <w:lastRenderedPageBreak/>
         <w:t>Any player who is too tiny, dies and is out of the game. The last one standing wins.</w:t>
       </w:r>
     </w:p>
@@ -459,7 +591,6 @@
         <w:pStyle w:val="Heading2"/>
       </w:pPr>
       <w:r>
-        <w:lastRenderedPageBreak/>
         <w:t>Step 1: Sometimes you don’t need all the physics</w:t>
       </w:r>
     </w:p>
@@ -511,6 +642,7 @@
         </w:rPr>
         <w:t xml:space="preserve">When you threw them, I apply an </w:t>
       </w:r>
+      <w:proofErr w:type="gramStart"/>
       <w:r>
         <w:rPr>
           <w:i/>
@@ -519,6 +651,7 @@
         </w:rPr>
         <w:t>impulse</w:t>
       </w:r>
+      <w:proofErr w:type="gramEnd"/>
     </w:p>
     <w:p>
       <w:pPr>
@@ -549,7 +682,21 @@
         <w:rPr>
           <w:lang w:val="en-US"/>
         </w:rPr>
-        <w:t xml:space="preserve"> it ( = hitting another player)</w:t>
+        <w:t xml:space="preserve"> it </w:t>
+      </w:r>
+      <w:proofErr w:type="gramStart"/>
+      <w:r>
+        <w:rPr>
+          <w:lang w:val="en-US"/>
+        </w:rPr>
+        <w:t>( =</w:t>
+      </w:r>
+      <w:proofErr w:type="gramEnd"/>
+      <w:r>
+        <w:rPr>
+          <w:lang w:val="en-US"/>
+        </w:rPr>
+        <w:t xml:space="preserve"> hitting another player)</w:t>
       </w:r>
     </w:p>
     <w:p>
@@ -581,7 +728,21 @@
         <w:rPr>
           <w:lang w:val="en-US"/>
         </w:rPr>
-        <w:t xml:space="preserve"> ( = hitting a wall) and let the physics engine do its thing.</w:t>
+        <w:t xml:space="preserve"> </w:t>
+      </w:r>
+      <w:proofErr w:type="gramStart"/>
+      <w:r>
+        <w:rPr>
+          <w:lang w:val="en-US"/>
+        </w:rPr>
+        <w:t>( =</w:t>
+      </w:r>
+      <w:proofErr w:type="gramEnd"/>
+      <w:r>
+        <w:rPr>
+          <w:lang w:val="en-US"/>
+        </w:rPr>
+        <w:t xml:space="preserve"> hitting a wall) and let the physics engine do its thing.</w:t>
       </w:r>
     </w:p>
     <w:p>
@@ -765,7 +926,21 @@
         <w:rPr>
           <w:lang w:val="en-US"/>
         </w:rPr>
-        <w:t xml:space="preserve"> that object. So we clearly hit someone … but still didn’t slice them.</w:t>
+        <w:t xml:space="preserve"> that object. </w:t>
+      </w:r>
+      <w:proofErr w:type="gramStart"/>
+      <w:r>
+        <w:rPr>
+          <w:lang w:val="en-US"/>
+        </w:rPr>
+        <w:t>So</w:t>
+      </w:r>
+      <w:proofErr w:type="gramEnd"/>
+      <w:r>
+        <w:rPr>
+          <w:lang w:val="en-US"/>
+        </w:rPr>
+        <w:t xml:space="preserve"> we clearly hit someone … but still didn’t slice them.</w:t>
       </w:r>
     </w:p>
     <w:p>
@@ -783,7 +958,21 @@
         <w:rPr>
           <w:lang w:val="en-US"/>
         </w:rPr>
-        <w:t xml:space="preserve">We sliced someone. But, the </w:t>
+        <w:t xml:space="preserve">We sliced someone. </w:t>
+      </w:r>
+      <w:proofErr w:type="gramStart"/>
+      <w:r>
+        <w:rPr>
+          <w:lang w:val="en-US"/>
+        </w:rPr>
+        <w:t>But,</w:t>
+      </w:r>
+      <w:proofErr w:type="gramEnd"/>
+      <w:r>
+        <w:rPr>
+          <w:lang w:val="en-US"/>
+        </w:rPr>
+        <w:t xml:space="preserve"> the </w:t>
       </w:r>
       <w:r>
         <w:rPr>
@@ -845,11 +1034,19 @@
           <w:lang w:val="en-US"/>
         </w:rPr>
       </w:pPr>
-      <w:r>
-        <w:rPr>
-          <w:lang w:val="en-US"/>
-        </w:rPr>
-        <w:t xml:space="preserve">So let’s return to that first remark: </w:t>
+      <w:proofErr w:type="gramStart"/>
+      <w:r>
+        <w:rPr>
+          <w:lang w:val="en-US"/>
+        </w:rPr>
+        <w:t>So</w:t>
+      </w:r>
+      <w:proofErr w:type="gramEnd"/>
+      <w:r>
+        <w:rPr>
+          <w:lang w:val="en-US"/>
+        </w:rPr>
+        <w:t xml:space="preserve"> let’s return to that first remark: </w:t>
       </w:r>
       <w:r>
         <w:rPr>
@@ -919,6 +1116,7 @@
         </w:rPr>
         <w:t xml:space="preserve">Then I added a </w:t>
       </w:r>
+      <w:proofErr w:type="spellStart"/>
       <w:r>
         <w:rPr>
           <w:b/>
@@ -927,6 +1125,7 @@
         </w:rPr>
         <w:t>raycast</w:t>
       </w:r>
+      <w:proofErr w:type="spellEnd"/>
       <w:r>
         <w:rPr>
           <w:lang w:val="en-US"/>
@@ -945,7 +1144,21 @@
         <w:rPr>
           <w:lang w:val="en-US"/>
         </w:rPr>
-        <w:t xml:space="preserve"> be picked up by the raycast from now on.</w:t>
+        <w:t xml:space="preserve"> be picked up by the </w:t>
+      </w:r>
+      <w:proofErr w:type="spellStart"/>
+      <w:r>
+        <w:rPr>
+          <w:lang w:val="en-US"/>
+        </w:rPr>
+        <w:t>raycast</w:t>
+      </w:r>
+      <w:proofErr w:type="spellEnd"/>
+      <w:r>
+        <w:rPr>
+          <w:lang w:val="en-US"/>
+        </w:rPr>
+        <w:t xml:space="preserve"> from now on.</w:t>
       </w:r>
     </w:p>
     <w:p>
@@ -1013,46 +1226,33 @@
         <w:rPr>
           <w:lang w:val="en-US"/>
         </w:rPr>
-        <w:t xml:space="preserve"> the knife. There’s a basic formula for deflecting a force/velocity:</w:t>
-      </w:r>
-    </w:p>
-    <w:p>
-      <w:pPr>
-        <w:rPr>
-          <w:lang w:val="en-US"/>
-        </w:rPr>
-      </w:pPr>
-    </w:p>
-    <w:p>
-      <w:pPr>
-        <w:rPr>
-          <w:lang w:val="en-US"/>
-        </w:rPr>
-      </w:pPr>
-      <w:r>
-        <w:rPr>
-          <w:lang w:val="en-US"/>
-        </w:rPr>
-        <w:t>&lt;TO DO: CODE HERE&gt;</w:t>
-      </w:r>
-    </w:p>
-    <w:p>
-      <w:pPr>
-        <w:rPr>
-          <w:lang w:val="en-US"/>
-        </w:rPr>
-      </w:pPr>
-    </w:p>
-    <w:p>
-      <w:pPr>
-        <w:rPr>
-          <w:lang w:val="en-US"/>
-        </w:rPr>
-      </w:pPr>
-      <w:r>
-        <w:rPr>
-          <w:lang w:val="en-US"/>
-        </w:rPr>
+        <w:t xml:space="preserve"> the knife. There’s a basic formula for deflecting a force/velocity</w:t>
+      </w:r>
+      <w:r>
+        <w:rPr>
+          <w:lang w:val="en-US"/>
+        </w:rPr>
+        <w:t xml:space="preserve"> you can look up online.</w:t>
+      </w:r>
+    </w:p>
+    <w:p>
+      <w:pPr>
+        <w:rPr>
+          <w:lang w:val="en-US"/>
+        </w:rPr>
+      </w:pPr>
+    </w:p>
+    <w:p>
+      <w:pPr>
+        <w:rPr>
+          <w:lang w:val="en-US"/>
+        </w:rPr>
+      </w:pPr>
+      <w:r>
+        <w:rPr>
+          <w:lang w:val="en-US"/>
+        </w:rPr>
+        <w:lastRenderedPageBreak/>
         <w:t xml:space="preserve">With these simple steps, we have a knife that can both </w:t>
       </w:r>
       <w:r>
@@ -1103,6 +1303,7 @@
         </w:rPr>
         <w:t xml:space="preserve">I only use the physics engine for shooting that </w:t>
       </w:r>
+      <w:proofErr w:type="spellStart"/>
       <w:r>
         <w:rPr>
           <w:i/>
@@ -1111,6 +1312,7 @@
         </w:rPr>
         <w:t>raycast</w:t>
       </w:r>
+      <w:proofErr w:type="spellEnd"/>
       <w:r>
         <w:rPr>
           <w:lang w:val="en-US"/>
@@ -1191,7 +1393,21 @@
         <w:rPr>
           <w:lang w:val="en-US"/>
         </w:rPr>
-        <w:t>If this overlaps with its owner ( = the player that threw the knife), you pick it up again.</w:t>
+        <w:t xml:space="preserve">If this overlaps with its owner </w:t>
+      </w:r>
+      <w:proofErr w:type="gramStart"/>
+      <w:r>
+        <w:rPr>
+          <w:lang w:val="en-US"/>
+        </w:rPr>
+        <w:t>( =</w:t>
+      </w:r>
+      <w:proofErr w:type="gramEnd"/>
+      <w:r>
+        <w:rPr>
+          <w:lang w:val="en-US"/>
+        </w:rPr>
+        <w:t xml:space="preserve"> the player that threw the knife), you pick it up again.</w:t>
       </w:r>
     </w:p>
     <w:p>
@@ -1313,7 +1529,21 @@
         <w:rPr>
           <w:lang w:val="en-US"/>
         </w:rPr>
-        <w:t xml:space="preserve"> on the player radius, which would be r = square root(Area / pi).</w:t>
+        <w:t xml:space="preserve"> on the player radius, which would be r = square </w:t>
+      </w:r>
+      <w:proofErr w:type="gramStart"/>
+      <w:r>
+        <w:rPr>
+          <w:lang w:val="en-US"/>
+        </w:rPr>
+        <w:t>root(</w:t>
+      </w:r>
+      <w:proofErr w:type="gramEnd"/>
+      <w:r>
+        <w:rPr>
+          <w:lang w:val="en-US"/>
+        </w:rPr>
+        <w:t>Area / pi).</w:t>
       </w:r>
     </w:p>
     <w:p>
@@ -1353,7 +1583,21 @@
         <w:rPr>
           <w:lang w:val="en-US"/>
         </w:rPr>
-        <w:t xml:space="preserve">At first, I “repositioned” the knives to always be in front of you. (Which is logical, as that’s the direction you’re facing, and that’s from where people usually hold/throw knives :p) </w:t>
+        <w:t xml:space="preserve">At first, I “repositioned” the knives to always be in front of you. (Which is logical, as that’s the direction you’re facing, and that’s from where people usually hold/throw </w:t>
+      </w:r>
+      <w:proofErr w:type="gramStart"/>
+      <w:r>
+        <w:rPr>
+          <w:lang w:val="en-US"/>
+        </w:rPr>
+        <w:t>knives :p</w:t>
+      </w:r>
+      <w:proofErr w:type="gramEnd"/>
+      <w:r>
+        <w:rPr>
+          <w:lang w:val="en-US"/>
+        </w:rPr>
+        <w:t xml:space="preserve">) </w:t>
       </w:r>
     </w:p>
     <w:p>
@@ -1455,28 +1699,8 @@
         <w:rPr>
           <w:lang w:val="en-US"/>
         </w:rPr>
+        <w:lastRenderedPageBreak/>
         <w:t>Similarly, the parts that fly off a player have some damping attached to them, so they don’t just endlessly float around. After a few seconds, they will have stopped rotating and moving, and just lie on the arena as a sort of “evidence of what happened”.</w:t>
-      </w:r>
-    </w:p>
-    <w:p>
-      <w:pPr>
-        <w:rPr>
-          <w:lang w:val="en-US"/>
-        </w:rPr>
-      </w:pPr>
-    </w:p>
-    <w:p>
-      <w:pPr>
-        <w:rPr>
-          <w:lang w:val="en-US"/>
-        </w:rPr>
-      </w:pPr>
-      <w:r>
-        <w:rPr>
-          <w:lang w:val="en-US"/>
-        </w:rPr>
-        <w:lastRenderedPageBreak/>
-        <w:t>TO DO: Image??</w:t>
       </w:r>
     </w:p>
     <w:p>
@@ -1794,7 +2018,35 @@
         <w:rPr>
           <w:lang w:val="en-US"/>
         </w:rPr>
-        <w:t>First step is easy. Whenever a player becomes too small, I send a “player_died” signal to the state manager. It checks how many players are still alive. If only 1, we go to “game_over”.</w:t>
+        <w:t>First step is easy. Whenever a player becomes too small, I send a “</w:t>
+      </w:r>
+      <w:proofErr w:type="spellStart"/>
+      <w:r>
+        <w:rPr>
+          <w:lang w:val="en-US"/>
+        </w:rPr>
+        <w:t>player_died</w:t>
+      </w:r>
+      <w:proofErr w:type="spellEnd"/>
+      <w:r>
+        <w:rPr>
+          <w:lang w:val="en-US"/>
+        </w:rPr>
+        <w:t>” signal to the state manager. It checks how many players are still alive. If only 1, we go to “</w:t>
+      </w:r>
+      <w:proofErr w:type="spellStart"/>
+      <w:r>
+        <w:rPr>
+          <w:lang w:val="en-US"/>
+        </w:rPr>
+        <w:t>game_over</w:t>
+      </w:r>
+      <w:proofErr w:type="spellEnd"/>
+      <w:r>
+        <w:rPr>
+          <w:lang w:val="en-US"/>
+        </w:rPr>
+        <w:t>”.</w:t>
       </w:r>
     </w:p>
     <w:p>
@@ -1857,26 +2109,6 @@
           <w:lang w:val="en-US"/>
         </w:rPr>
         <w:t xml:space="preserve"> the keys for navigating.</w:t>
-      </w:r>
-    </w:p>
-    <w:p>
-      <w:pPr>
-        <w:rPr>
-          <w:lang w:val="en-US"/>
-        </w:rPr>
-      </w:pPr>
-    </w:p>
-    <w:p>
-      <w:pPr>
-        <w:rPr>
-          <w:lang w:val="en-US"/>
-        </w:rPr>
-      </w:pPr>
-      <w:r>
-        <w:rPr>
-          <w:lang w:val="en-US"/>
-        </w:rPr>
-        <w:t>TO DO: Image (game over bubbles)</w:t>
       </w:r>
     </w:p>
     <w:p>
@@ -2047,7 +2279,63 @@
         <w:rPr>
           <w:lang w:val="en-US"/>
         </w:rPr>
-        <w:t xml:space="preserve"> useful. Now I have three groups: Sliceables, Deflectables and Stuckables. These aren’t actual words, I’ve simply always named groups like this. Why? Because it immediately tells you what the group </w:t>
+        <w:t xml:space="preserve"> useful. Now I have three groups: </w:t>
+      </w:r>
+      <w:proofErr w:type="spellStart"/>
+      <w:r>
+        <w:rPr>
+          <w:lang w:val="en-US"/>
+        </w:rPr>
+        <w:t>Sliceables</w:t>
+      </w:r>
+      <w:proofErr w:type="spellEnd"/>
+      <w:r>
+        <w:rPr>
+          <w:lang w:val="en-US"/>
+        </w:rPr>
+        <w:t xml:space="preserve">, </w:t>
+      </w:r>
+      <w:proofErr w:type="spellStart"/>
+      <w:r>
+        <w:rPr>
+          <w:lang w:val="en-US"/>
+        </w:rPr>
+        <w:t>Deflectables</w:t>
+      </w:r>
+      <w:proofErr w:type="spellEnd"/>
+      <w:r>
+        <w:rPr>
+          <w:lang w:val="en-US"/>
+        </w:rPr>
+        <w:t xml:space="preserve"> and </w:t>
+      </w:r>
+      <w:proofErr w:type="spellStart"/>
+      <w:r>
+        <w:rPr>
+          <w:lang w:val="en-US"/>
+        </w:rPr>
+        <w:t>Stuckables</w:t>
+      </w:r>
+      <w:proofErr w:type="spellEnd"/>
+      <w:r>
+        <w:rPr>
+          <w:lang w:val="en-US"/>
+        </w:rPr>
+        <w:t xml:space="preserve">. These aren’t actual </w:t>
+      </w:r>
+      <w:proofErr w:type="gramStart"/>
+      <w:r>
+        <w:rPr>
+          <w:lang w:val="en-US"/>
+        </w:rPr>
+        <w:t>words,</w:t>
+      </w:r>
+      <w:proofErr w:type="gramEnd"/>
+      <w:r>
+        <w:rPr>
+          <w:lang w:val="en-US"/>
+        </w:rPr>
+        <w:t xml:space="preserve"> I’ve simply always named groups like this. Why? Because it immediately tells you what the group </w:t>
       </w:r>
       <w:r>
         <w:rPr>
@@ -2073,26 +2361,6 @@
     </w:p>
     <w:p>
       <w:pPr>
-        <w:rPr>
-          <w:lang w:val="en-US"/>
-        </w:rPr>
-      </w:pPr>
-      <w:r>
-        <w:rPr>
-          <w:lang w:val="en-US"/>
-        </w:rPr>
-        <w:t>TO DO: Image (graveyard arena)</w:t>
-      </w:r>
-    </w:p>
-    <w:p>
-      <w:pPr>
-        <w:rPr>
-          <w:lang w:val="en-US"/>
-        </w:rPr>
-      </w:pPr>
-    </w:p>
-    <w:p>
-      <w:pPr>
         <w:pStyle w:val="Heading3"/>
         <w:rPr>
           <w:lang w:val="en-US"/>
@@ -2102,7 +2370,13 @@
         <w:rPr>
           <w:lang w:val="en-US"/>
         </w:rPr>
-        <w:t>powerups</w:t>
+        <w:t>P</w:t>
+      </w:r>
+      <w:r>
+        <w:rPr>
+          <w:lang w:val="en-US"/>
+        </w:rPr>
+        <w:t>owerups</w:t>
       </w:r>
     </w:p>
     <w:p>
@@ -2225,7 +2499,21 @@
         <w:rPr>
           <w:lang w:val="en-US"/>
         </w:rPr>
-        <w:t xml:space="preserve"> check the powerup first … you don’t know what you’re getting. So there must be some </w:t>
+        <w:t xml:space="preserve"> check the powerup first … you don’t know what you’re getting. </w:t>
+      </w:r>
+      <w:proofErr w:type="gramStart"/>
+      <w:r>
+        <w:rPr>
+          <w:lang w:val="en-US"/>
+        </w:rPr>
+        <w:t>So</w:t>
+      </w:r>
+      <w:proofErr w:type="gramEnd"/>
+      <w:r>
+        <w:rPr>
+          <w:lang w:val="en-US"/>
+        </w:rPr>
+        <w:t xml:space="preserve"> there must be some </w:t>
       </w:r>
       <w:r>
         <w:rPr>
@@ -2475,29 +2763,10 @@
     </w:p>
     <w:p>
       <w:pPr>
-        <w:rPr>
-          <w:lang w:val="en-US"/>
-        </w:rPr>
-      </w:pPr>
-      <w:r>
-        <w:rPr>
-          <w:lang w:val="en-US"/>
-        </w:rPr>
-        <w:t>TO DO: Image (powerups appearing)</w:t>
-      </w:r>
-    </w:p>
-    <w:p>
-      <w:pPr>
-        <w:rPr>
-          <w:lang w:val="en-US"/>
-        </w:rPr>
-      </w:pPr>
-    </w:p>
-    <w:p>
-      <w:pPr>
         <w:pStyle w:val="Heading2"/>
       </w:pPr>
       <w:r>
+        <w:lastRenderedPageBreak/>
         <w:t>Step 6: Top-down perspective</w:t>
       </w:r>
     </w:p>
@@ -2591,7 +2860,21 @@
         <w:rPr>
           <w:lang w:val="en-US"/>
         </w:rPr>
-        <w:t xml:space="preserve">But in top-down view, you lose all that perspective. There is no “above” or “below” someone to show information. (The only “above”/”below” is in terms of </w:t>
+        <w:t>But in top-down view, you lose all that perspective. There is no “above” or “below” someone to show information. (The only “above”</w:t>
+      </w:r>
+      <w:proofErr w:type="gramStart"/>
+      <w:r>
+        <w:rPr>
+          <w:lang w:val="en-US"/>
+        </w:rPr>
+        <w:t>/”below</w:t>
+      </w:r>
+      <w:proofErr w:type="gramEnd"/>
+      <w:r>
+        <w:rPr>
+          <w:lang w:val="en-US"/>
+        </w:rPr>
+        <w:t xml:space="preserve">” is in terms of </w:t>
       </w:r>
       <w:r>
         <w:rPr>
@@ -2809,8 +3092,16 @@
           <w:lang w:val="en-US"/>
         </w:rPr>
         <w:br/>
-        <w:t>As I make this game, I’m learning more and more about how to deal with this perspective. It’s a work in progress :p</w:t>
-      </w:r>
+        <w:t xml:space="preserve">As I make this game, I’m learning more and more about how to deal with this perspective. It’s a work in </w:t>
+      </w:r>
+      <w:proofErr w:type="gramStart"/>
+      <w:r>
+        <w:rPr>
+          <w:lang w:val="en-US"/>
+        </w:rPr>
+        <w:t>progress :p</w:t>
+      </w:r>
+      <w:proofErr w:type="gramEnd"/>
     </w:p>
     <w:p>
       <w:pPr>
@@ -2851,7 +3142,35 @@
         <w:rPr>
           <w:lang w:val="en-US"/>
         </w:rPr>
-        <w:t xml:space="preserve"> with that single raycast I was shooting. So this simplified the code and made it a bit faster. (Just in case there are ever going to be </w:t>
+        <w:t xml:space="preserve"> with that single </w:t>
+      </w:r>
+      <w:proofErr w:type="spellStart"/>
+      <w:r>
+        <w:rPr>
+          <w:lang w:val="en-US"/>
+        </w:rPr>
+        <w:t>raycast</w:t>
+      </w:r>
+      <w:proofErr w:type="spellEnd"/>
+      <w:r>
+        <w:rPr>
+          <w:lang w:val="en-US"/>
+        </w:rPr>
+        <w:t xml:space="preserve"> I was shooting. </w:t>
+      </w:r>
+      <w:proofErr w:type="gramStart"/>
+      <w:r>
+        <w:rPr>
+          <w:lang w:val="en-US"/>
+        </w:rPr>
+        <w:t>So</w:t>
+      </w:r>
+      <w:proofErr w:type="gramEnd"/>
+      <w:r>
+        <w:rPr>
+          <w:lang w:val="en-US"/>
+        </w:rPr>
+        <w:t xml:space="preserve"> this simplified the code and made it a bit faster. (Just in case there are ever going to be </w:t>
       </w:r>
       <w:r>
         <w:rPr>
@@ -2885,35 +3204,25 @@
         <w:rPr>
           <w:lang w:val="en-US"/>
         </w:rPr>
-        <w:t>TO DO: Image?</w:t>
-      </w:r>
-    </w:p>
-    <w:p>
-      <w:pPr>
-        <w:rPr>
-          <w:lang w:val="en-US"/>
-        </w:rPr>
-      </w:pPr>
-    </w:p>
-    <w:p>
-      <w:pPr>
-        <w:rPr>
-          <w:lang w:val="en-US"/>
-        </w:rPr>
-      </w:pPr>
-      <w:r>
-        <w:rPr>
-          <w:lang w:val="en-US"/>
-        </w:rPr>
         <w:t xml:space="preserve">In a similar vein, I modified the </w:t>
       </w:r>
-      <w:r>
-        <w:rPr>
-          <w:i/>
-          <w:iCs/>
-          <w:lang w:val="en-US"/>
-        </w:rPr>
-        <w:t>raycast length</w:t>
+      <w:proofErr w:type="spellStart"/>
+      <w:r>
+        <w:rPr>
+          <w:i/>
+          <w:iCs/>
+          <w:lang w:val="en-US"/>
+        </w:rPr>
+        <w:t>raycast</w:t>
+      </w:r>
+      <w:proofErr w:type="spellEnd"/>
+      <w:r>
+        <w:rPr>
+          <w:i/>
+          <w:iCs/>
+          <w:lang w:val="en-US"/>
+        </w:rPr>
+        <w:t xml:space="preserve"> length</w:t>
       </w:r>
       <w:r>
         <w:rPr>
@@ -3023,6 +3332,7 @@
         <w:rPr>
           <w:lang w:val="en-US"/>
         </w:rPr>
+        <w:lastRenderedPageBreak/>
         <w:t xml:space="preserve">This means that, to grow/shrink a shape, I only need to </w:t>
       </w:r>
       <w:r>
@@ -3143,11 +3453,19 @@
           <w:lang w:val="en-US"/>
         </w:rPr>
       </w:pPr>
-      <w:r>
-        <w:rPr>
-          <w:lang w:val="en-US"/>
-        </w:rPr>
-        <w:t>So I just drew a bunch of basic shapes in the editor. (I used an image as reference and just placed points on top of it.) These are loaded when the game starts. When you morph, it picks a random shape from the list, resizes it to keep your “current size”, and then swaps the shapes.</w:t>
+      <w:proofErr w:type="gramStart"/>
+      <w:r>
+        <w:rPr>
+          <w:lang w:val="en-US"/>
+        </w:rPr>
+        <w:t>So</w:t>
+      </w:r>
+      <w:proofErr w:type="gramEnd"/>
+      <w:r>
+        <w:rPr>
+          <w:lang w:val="en-US"/>
+        </w:rPr>
+        <w:t xml:space="preserve"> I just drew a bunch of basic shapes in the editor. (I used an image as reference and just placed points on top of it.) These are loaded when the game starts. When you morph, it picks a random shape from the list, resizes it to keep your “current size”, and then swaps the shapes.</w:t>
       </w:r>
     </w:p>
     <w:p>
@@ -3267,25 +3585,11 @@
         </w:rPr>
         <w:t>This force is defined in 3D, so to make it work in 2D (easily), you just need to fake it.</w:t>
       </w:r>
-    </w:p>
-    <w:p>
-      <w:pPr>
-        <w:rPr>
-          <w:lang w:val="en-US"/>
-        </w:rPr>
-      </w:pPr>
-    </w:p>
-    <w:p>
-      <w:pPr>
-        <w:rPr>
-          <w:lang w:val="en-US"/>
-        </w:rPr>
-      </w:pPr>
-      <w:r>
-        <w:rPr>
-          <w:lang w:val="en-US"/>
-        </w:rPr>
-        <w:t>&lt;TO DO: Code here&gt;</w:t>
+      <w:r>
+        <w:rPr>
+          <w:lang w:val="en-US"/>
+        </w:rPr>
+        <w:t xml:space="preserve"> Pretend there’s a Z-axis, calculate it, then throw it away again.</w:t>
       </w:r>
     </w:p>
     <w:p>
@@ -3335,6 +3639,7 @@
         </w:rPr>
         <w:t xml:space="preserve">When you throw it, it’s </w:t>
       </w:r>
+      <w:proofErr w:type="gramStart"/>
       <w:r>
         <w:rPr>
           <w:b/>
@@ -3347,7 +3652,14 @@
         <w:rPr>
           <w:lang w:val="en-US"/>
         </w:rPr>
-        <w:t>. It will just do its thing as always.</w:t>
+        <w:t>.</w:t>
+      </w:r>
+      <w:proofErr w:type="gramEnd"/>
+      <w:r>
+        <w:rPr>
+          <w:lang w:val="en-US"/>
+        </w:rPr>
+        <w:t xml:space="preserve"> It will just do its thing as always.</w:t>
       </w:r>
     </w:p>
     <w:p>
@@ -3395,7 +3707,21 @@
         <w:rPr>
           <w:lang w:val="en-US"/>
         </w:rPr>
-        <w:t xml:space="preserve">It calculates the vector towards its owner ( = the player that threw it) and uses </w:t>
+        <w:t xml:space="preserve">It calculates the vector towards its owner </w:t>
+      </w:r>
+      <w:proofErr w:type="gramStart"/>
+      <w:r>
+        <w:rPr>
+          <w:lang w:val="en-US"/>
+        </w:rPr>
+        <w:t>( =</w:t>
+      </w:r>
+      <w:proofErr w:type="gramEnd"/>
+      <w:r>
+        <w:rPr>
+          <w:lang w:val="en-US"/>
+        </w:rPr>
+        <w:t xml:space="preserve"> the player that threw it) and uses </w:t>
       </w:r>
       <w:r>
         <w:rPr>
@@ -3553,7 +3879,6 @@
         <w:rPr>
           <w:lang w:val="en-US"/>
         </w:rPr>
-        <w:lastRenderedPageBreak/>
         <w:t>When “walking on ice”, it interpolates, so that each input update is a bit “delayed” and you keep continuing in your original direction.</w:t>
       </w:r>
     </w:p>
@@ -3584,7 +3909,14 @@
         <w:rPr>
           <w:lang w:val="en-US"/>
         </w:rPr>
-        <w:t xml:space="preserve">It’s interesting. Many of the things I use in this project I take for granted. Within a </w:t>
+        <w:t xml:space="preserve">It’s interesting. Many of the things I use in this project I take for granted. Within </w:t>
+      </w:r>
+      <w:proofErr w:type="gramStart"/>
+      <w:r>
+        <w:rPr>
+          <w:lang w:val="en-US"/>
+        </w:rPr>
+        <w:t xml:space="preserve">a </w:t>
       </w:r>
       <w:r>
         <w:rPr>
@@ -3594,6 +3926,7 @@
         </w:rPr>
         <w:t>two days</w:t>
       </w:r>
+      <w:proofErr w:type="gramEnd"/>
       <w:r>
         <w:rPr>
           <w:lang w:val="en-US"/>
@@ -3618,6 +3951,7 @@
         <w:rPr>
           <w:lang w:val="en-US"/>
         </w:rPr>
+        <w:lastRenderedPageBreak/>
         <w:t xml:space="preserve">But … then I realized that 80% of the things I’m doing were </w:t>
       </w:r>
       <w:r>
@@ -3646,7 +3980,21 @@
         <w:rPr>
           <w:lang w:val="en-US"/>
         </w:rPr>
-        <w:t xml:space="preserve"> here (e.g. directly checking the world for a collision </w:t>
+        <w:t xml:space="preserve"> here (</w:t>
+      </w:r>
+      <w:proofErr w:type="gramStart"/>
+      <w:r>
+        <w:rPr>
+          <w:lang w:val="en-US"/>
+        </w:rPr>
+        <w:t>e.g.</w:t>
+      </w:r>
+      <w:proofErr w:type="gramEnd"/>
+      <w:r>
+        <w:rPr>
+          <w:lang w:val="en-US"/>
+        </w:rPr>
+        <w:t xml:space="preserve"> directly checking the world for a collision </w:t>
       </w:r>
       <w:r>
         <w:rPr>
@@ -3694,7 +4042,21 @@
         <w:rPr>
           <w:lang w:val="en-US"/>
         </w:rPr>
-        <w:t>?! That should be a 5 minute thing!”</w:t>
+        <w:t xml:space="preserve">?! That should be a </w:t>
+      </w:r>
+      <w:proofErr w:type="gramStart"/>
+      <w:r>
+        <w:rPr>
+          <w:lang w:val="en-US"/>
+        </w:rPr>
+        <w:t>5 minute</w:t>
+      </w:r>
+      <w:proofErr w:type="gramEnd"/>
+      <w:r>
+        <w:rPr>
+          <w:lang w:val="en-US"/>
+        </w:rPr>
+        <w:t xml:space="preserve"> thing!”</w:t>
       </w:r>
     </w:p>
     <w:p>
@@ -3728,7 +4090,21 @@
         <w:rPr>
           <w:lang w:val="en-US"/>
         </w:rPr>
-        <w:t xml:space="preserve"> mistake you made there. Which explains that odd bug that sometimes appeared in that specific game :p In a sense, my games literally only get </w:t>
+        <w:t xml:space="preserve"> mistake you made there. Which explains that odd bug that sometimes appeared in that specific </w:t>
+      </w:r>
+      <w:proofErr w:type="gramStart"/>
+      <w:r>
+        <w:rPr>
+          <w:lang w:val="en-US"/>
+        </w:rPr>
+        <w:t>game :p</w:t>
+      </w:r>
+      <w:proofErr w:type="gramEnd"/>
+      <w:r>
+        <w:rPr>
+          <w:lang w:val="en-US"/>
+        </w:rPr>
+        <w:t xml:space="preserve"> In a sense, my games literally only get </w:t>
       </w:r>
       <w:r>
         <w:rPr>
@@ -3948,7 +4324,19 @@
         <w:rPr>
           <w:lang w:val="en-US"/>
         </w:rPr>
-        <w:t>TO DO: Game Config Mockup</w:t>
+        <w:t>TO DO</w:t>
+      </w:r>
+      <w:r>
+        <w:rPr>
+          <w:lang w:val="en-US"/>
+        </w:rPr>
+        <w:t xml:space="preserve"> =&gt; IMAGE =&gt; </w:t>
+      </w:r>
+      <w:r>
+        <w:rPr>
+          <w:lang w:val="en-US"/>
+        </w:rPr>
+        <w:t>Game Config Mockup</w:t>
       </w:r>
     </w:p>
     <w:p>
@@ -4070,7 +4458,6 @@
         <w:rPr>
           <w:lang w:val="en-US"/>
         </w:rPr>
-        <w:lastRenderedPageBreak/>
         <w:t>But it had a huge disadvantage: you had to go through all screens. It took some time. It was annoying, especially on your first play.</w:t>
       </w:r>
     </w:p>
@@ -4681,7 +5068,6 @@
         <w:rPr>
           <w:lang w:val="en-US"/>
         </w:rPr>
-        <w:lastRenderedPageBreak/>
         <w:t xml:space="preserve">So far, I’ve worked on the default game mode: deathmatch. You die if you’ve become too small. Last player standing wins. </w:t>
       </w:r>
     </w:p>
@@ -5234,7 +5620,21 @@
         <w:rPr>
           <w:lang w:val="en-US"/>
         </w:rPr>
-        <w:t>. So what to do?</w:t>
+        <w:t xml:space="preserve">. </w:t>
+      </w:r>
+      <w:proofErr w:type="gramStart"/>
+      <w:r>
+        <w:rPr>
+          <w:lang w:val="en-US"/>
+        </w:rPr>
+        <w:t>So</w:t>
+      </w:r>
+      <w:proofErr w:type="gramEnd"/>
+      <w:r>
+        <w:rPr>
+          <w:lang w:val="en-US"/>
+        </w:rPr>
+        <w:t xml:space="preserve"> what to do?</w:t>
       </w:r>
     </w:p>
     <w:p>
@@ -5364,46 +5764,6 @@
         <w:rPr>
           <w:lang w:val="en-US"/>
         </w:rPr>
-        <w:t>Here’s what these “interfaces” look like (a rough first version):</w:t>
-      </w:r>
-    </w:p>
-    <w:p>
-      <w:pPr>
-        <w:rPr>
-          <w:lang w:val="en-US"/>
-        </w:rPr>
-      </w:pPr>
-    </w:p>
-    <w:p>
-      <w:pPr>
-        <w:rPr>
-          <w:lang w:val="en-US"/>
-        </w:rPr>
-      </w:pPr>
-      <w:r>
-        <w:rPr>
-          <w:lang w:val="en-US"/>
-        </w:rPr>
-        <w:t>TO DO: Image (interfaces)</w:t>
-      </w:r>
-    </w:p>
-    <w:p>
-      <w:pPr>
-        <w:rPr>
-          <w:lang w:val="en-US"/>
-        </w:rPr>
-      </w:pPr>
-    </w:p>
-    <w:p>
-      <w:pPr>
-        <w:rPr>
-          <w:lang w:val="en-US"/>
-        </w:rPr>
-      </w:pPr>
-      <w:r>
-        <w:rPr>
-          <w:lang w:val="en-US"/>
-        </w:rPr>
         <w:t>In the end, the first few modes were indeed relatively easy, as they share a common core: be the first to collect X of the same thing. That’s easy to generalize, even if the thing (and how you collect it) is wildly different.</w:t>
       </w:r>
     </w:p>
@@ -5439,6 +5799,7 @@
         <w:pStyle w:val="Heading2"/>
       </w:pPr>
       <w:r>
+        <w:lastRenderedPageBreak/>
         <w:t>Step 10: Finishing the basics, adding the content</w:t>
       </w:r>
     </w:p>
@@ -5516,7 +5877,21 @@
         <w:rPr>
           <w:lang w:val="en-US"/>
         </w:rPr>
-        <w:t xml:space="preserve"> go through them. It’s realistic … but not so much fun, and not what players expect. So I extend those halfway slices to go through something completely, in most cases.)</w:t>
+        <w:t xml:space="preserve"> go through them. It’s realistic … but not so much fun, and not what players expect. </w:t>
+      </w:r>
+      <w:proofErr w:type="gramStart"/>
+      <w:r>
+        <w:rPr>
+          <w:lang w:val="en-US"/>
+        </w:rPr>
+        <w:t>So</w:t>
+      </w:r>
+      <w:proofErr w:type="gramEnd"/>
+      <w:r>
+        <w:rPr>
+          <w:lang w:val="en-US"/>
+        </w:rPr>
+        <w:t xml:space="preserve"> I extend those halfway slices to go through something completely, in most cases.)</w:t>
       </w:r>
     </w:p>
     <w:p>
@@ -5548,7 +5923,21 @@
         <w:rPr>
           <w:lang w:val="en-US"/>
         </w:rPr>
-        <w:t xml:space="preserve"> you sliced them ( = “unpacked them”). I also made them way more visible, with a thick outline, a flickering animation, a bigger size, etcetera. It was just better, as it prevented “accidentally triggering powerups” and made the screen less chaotic.</w:t>
+        <w:t xml:space="preserve"> you sliced them </w:t>
+      </w:r>
+      <w:proofErr w:type="gramStart"/>
+      <w:r>
+        <w:rPr>
+          <w:lang w:val="en-US"/>
+        </w:rPr>
+        <w:t>( =</w:t>
+      </w:r>
+      <w:proofErr w:type="gramEnd"/>
+      <w:r>
+        <w:rPr>
+          <w:lang w:val="en-US"/>
+        </w:rPr>
+        <w:t xml:space="preserve"> “unpacked them”). I also made them way more visible, with a thick outline, a flickering animation, a bigger size, etcetera. It was just better, as it prevented “accidentally triggering powerups” and made the screen less chaotic.</w:t>
       </w:r>
     </w:p>
     <w:p>
@@ -5598,7 +5987,21 @@
         <w:rPr>
           <w:lang w:val="en-US"/>
         </w:rPr>
-        <w:t xml:space="preserve">Added many effects and animations to slicing. This makes it more impactful, but also more clear. (Until now, it could happen that you sliced someone … and the body parts stayed together quite well, so you didn’t even know exactly </w:t>
+        <w:t xml:space="preserve">Added many effects and animations to slicing. This makes it more impactful, but also </w:t>
+      </w:r>
+      <w:proofErr w:type="gramStart"/>
+      <w:r>
+        <w:rPr>
+          <w:lang w:val="en-US"/>
+        </w:rPr>
+        <w:t>more clear</w:t>
+      </w:r>
+      <w:proofErr w:type="gramEnd"/>
+      <w:r>
+        <w:rPr>
+          <w:lang w:val="en-US"/>
+        </w:rPr>
+        <w:t xml:space="preserve">. (Until now, it could happen that you sliced someone … and the body parts stayed together quite well, so you didn’t even know exactly </w:t>
       </w:r>
       <w:r>
         <w:rPr>
@@ -5754,13 +6157,45 @@
           <w:bCs/>
           <w:lang w:val="en-US"/>
         </w:rPr>
-        <w:t>shoot automatically on timed intervals (e.g. every 5 seconds).</w:t>
-      </w:r>
-      <w:r>
-        <w:rPr>
-          <w:lang w:val="en-US"/>
-        </w:rPr>
-        <w:t xml:space="preserve"> This means players aren’t required to press/hold the button, making the game more accessible and easy to control … but also limiting my options.</w:t>
+        <w:t>shoot automatically on timed intervals (</w:t>
+      </w:r>
+      <w:proofErr w:type="gramStart"/>
+      <w:r>
+        <w:rPr>
+          <w:b/>
+          <w:bCs/>
+          <w:lang w:val="en-US"/>
+        </w:rPr>
+        <w:t>e.g.</w:t>
+      </w:r>
+      <w:proofErr w:type="gramEnd"/>
+      <w:r>
+        <w:rPr>
+          <w:b/>
+          <w:bCs/>
+          <w:lang w:val="en-US"/>
+        </w:rPr>
+        <w:t xml:space="preserve"> every 5 seconds).</w:t>
+      </w:r>
+      <w:r>
+        <w:rPr>
+          <w:lang w:val="en-US"/>
+        </w:rPr>
+        <w:t xml:space="preserve"> This means players aren’t required to press/hold the button, making the game </w:t>
+      </w:r>
+      <w:proofErr w:type="gramStart"/>
+      <w:r>
+        <w:rPr>
+          <w:lang w:val="en-US"/>
+        </w:rPr>
+        <w:t>more accessible and easy</w:t>
+      </w:r>
+      <w:proofErr w:type="gramEnd"/>
+      <w:r>
+        <w:rPr>
+          <w:lang w:val="en-US"/>
+        </w:rPr>
+        <w:t xml:space="preserve"> to control … but also limiting my options.</w:t>
       </w:r>
     </w:p>
     <w:p>
@@ -5898,7 +6333,6 @@
         <w:rPr>
           <w:lang w:val="en-US"/>
         </w:rPr>
-        <w:lastRenderedPageBreak/>
         <w:t xml:space="preserve">(Usually, this is solved by adding a second button or a mouse. For example, shooters usually allow you to move with </w:t>
       </w:r>
       <w:r>
@@ -6007,6 +6441,7 @@
         <w:rPr>
           <w:lang w:val="en-US"/>
         </w:rPr>
+        <w:lastRenderedPageBreak/>
         <w:t>It might take some players an extra step to understand it. (“Always move in the direction of the key you press” is more intuitive at first glance.)</w:t>
       </w:r>
     </w:p>
@@ -6123,7 +6558,21 @@
         <w:rPr>
           <w:lang w:val="en-US"/>
         </w:rPr>
-        <w:t>. They also taught me that playing with lighting and weirdly-shaped physics objects is cool.</w:t>
+        <w:t xml:space="preserve">. They also taught me that playing with lighting and weirdly-shaped physics objects </w:t>
+      </w:r>
+      <w:proofErr w:type="gramStart"/>
+      <w:r>
+        <w:rPr>
+          <w:lang w:val="en-US"/>
+        </w:rPr>
+        <w:t>is</w:t>
+      </w:r>
+      <w:proofErr w:type="gramEnd"/>
+      <w:r>
+        <w:rPr>
+          <w:lang w:val="en-US"/>
+        </w:rPr>
+        <w:t xml:space="preserve"> cool.</w:t>
       </w:r>
     </w:p>
     <w:p>
@@ -6262,7 +6711,23 @@
           <w:iCs/>
           <w:lang w:val="en-US"/>
         </w:rPr>
-        <w:t>This is the final version of the graveyard. It has some more decorations (such as the gates), which is mostly to reinforce the perspective and add more depth. (Otherwise it just looked too “flat” and “basic”). If I had more time, I’d add way more tiny decorations, such as bits of grass, imperfections on the tombstones, flowers around them, etcetera.</w:t>
+        <w:t>This is the final version of the graveyard. It has some more decorations (such as the gates), which is mostly to reinforce the perspective and add more depth. (</w:t>
+      </w:r>
+      <w:proofErr w:type="gramStart"/>
+      <w:r>
+        <w:rPr>
+          <w:iCs/>
+          <w:lang w:val="en-US"/>
+        </w:rPr>
+        <w:t>Otherwise</w:t>
+      </w:r>
+      <w:proofErr w:type="gramEnd"/>
+      <w:r>
+        <w:rPr>
+          <w:iCs/>
+          <w:lang w:val="en-US"/>
+        </w:rPr>
+        <w:t xml:space="preserve"> it just looked too “flat” and “basic”). If I had more time, I’d add way more tiny decorations, such as bits of grass, imperfections on the tombstones, flowers around them, etcetera.</w:t>
       </w:r>
     </w:p>
     <w:p>
@@ -6322,7 +6787,6 @@
           <w:iCs/>
           <w:lang w:val="en-US"/>
         </w:rPr>
-        <w:lastRenderedPageBreak/>
         <w:t>IMAGE of final graveyard image</w:t>
       </w:r>
     </w:p>
@@ -6575,7 +7039,21 @@
         <w:rPr>
           <w:lang w:val="en-US"/>
         </w:rPr>
-        <w:t>. (If you’ve thrown a knife … you also can’t open powerups. So there’s no way to get another knife, unless someone gifts it to you.)</w:t>
+        <w:t xml:space="preserve">. (If you’ve thrown a knife … you also can’t open powerups. </w:t>
+      </w:r>
+      <w:proofErr w:type="gramStart"/>
+      <w:r>
+        <w:rPr>
+          <w:lang w:val="en-US"/>
+        </w:rPr>
+        <w:t>So</w:t>
+      </w:r>
+      <w:proofErr w:type="gramEnd"/>
+      <w:r>
+        <w:rPr>
+          <w:lang w:val="en-US"/>
+        </w:rPr>
+        <w:t xml:space="preserve"> there’s no way to get another knife, unless someone gifts it to you.)</w:t>
       </w:r>
     </w:p>
     <w:p>
@@ -6853,7 +7331,6 @@
         <w:rPr>
           <w:lang w:val="en-US"/>
         </w:rPr>
-        <w:lastRenderedPageBreak/>
         <w:t xml:space="preserve">By default, players start with random shapes. (I have a list of 20 basic shapes, like rectangle, circle, triangle, hexagon, etc.) Again, there’s an option </w:t>
       </w:r>
       <w:r>
@@ -6960,6 +7437,7 @@
         <w:pStyle w:val="Heading2"/>
       </w:pPr>
       <w:r>
+        <w:lastRenderedPageBreak/>
         <w:t>Step 1</w:t>
       </w:r>
       <w:r>
@@ -7033,21 +7511,31 @@
         <w:rPr>
           <w:lang w:val="en-US"/>
         </w:rPr>
-        <w:t>Below is the picture that explains how a bot thinks in this game:</w:t>
-      </w:r>
-    </w:p>
-    <w:p>
-      <w:pPr>
-        <w:rPr>
-          <w:lang w:val="en-US"/>
-        </w:rPr>
-      </w:pPr>
-      <w:r>
-        <w:rPr>
-          <w:lang w:val="en-US"/>
-        </w:rPr>
-        <w:br/>
-        <w:t>Lala TO DO =&gt; show the graphic I made for it, probably the clearest</w:t>
+        <w:t xml:space="preserve">Unfortunately … I lost that diagram. I know, I’m an idiot, in the future I’ve learned to insert images/GIFs </w:t>
+      </w:r>
+      <w:r>
+        <w:rPr>
+          <w:i/>
+          <w:iCs/>
+          <w:lang w:val="en-US"/>
+        </w:rPr>
+        <w:t xml:space="preserve">immediately into the </w:t>
+      </w:r>
+      <w:proofErr w:type="spellStart"/>
+      <w:r>
+        <w:rPr>
+          <w:i/>
+          <w:iCs/>
+          <w:lang w:val="en-US"/>
+        </w:rPr>
+        <w:t>devlog</w:t>
+      </w:r>
+      <w:proofErr w:type="spellEnd"/>
+      <w:r>
+        <w:rPr>
+          <w:lang w:val="en-US"/>
+        </w:rPr>
+        <w:t xml:space="preserve"> as I see the need, instead of wait until the game releases.</w:t>
       </w:r>
     </w:p>
     <w:p>
@@ -7213,7 +7701,23 @@
           <w:iCs/>
           <w:lang w:val="en-US"/>
         </w:rPr>
-        <w:t>Shoot a few raycasts ahead of us</w:t>
+        <w:t xml:space="preserve">Shoot a few </w:t>
+      </w:r>
+      <w:proofErr w:type="spellStart"/>
+      <w:r>
+        <w:rPr>
+          <w:iCs/>
+          <w:lang w:val="en-US"/>
+        </w:rPr>
+        <w:t>raycasts</w:t>
+      </w:r>
+      <w:proofErr w:type="spellEnd"/>
+      <w:r>
+        <w:rPr>
+          <w:iCs/>
+          <w:lang w:val="en-US"/>
+        </w:rPr>
+        <w:t xml:space="preserve"> ahead of us</w:t>
       </w:r>
     </w:p>
     <w:p>
@@ -7233,7 +7737,23 @@
           <w:iCs/>
           <w:lang w:val="en-US"/>
         </w:rPr>
-        <w:t>If any of them hit, we can’t move there. So try the same movement, but rotated to the left and right.</w:t>
+        <w:t xml:space="preserve">If any of them hit, we can’t move there. </w:t>
+      </w:r>
+      <w:proofErr w:type="gramStart"/>
+      <w:r>
+        <w:rPr>
+          <w:iCs/>
+          <w:lang w:val="en-US"/>
+        </w:rPr>
+        <w:t>So</w:t>
+      </w:r>
+      <w:proofErr w:type="gramEnd"/>
+      <w:r>
+        <w:rPr>
+          <w:iCs/>
+          <w:lang w:val="en-US"/>
+        </w:rPr>
+        <w:t xml:space="preserve"> try the same movement, but rotated to the left and right.</w:t>
       </w:r>
     </w:p>
     <w:p>
@@ -7330,29 +7850,6 @@
           <w:iCs/>
           <w:lang w:val="en-US"/>
         </w:rPr>
-        <w:t>TO DO: Image of bot with debug lines</w:t>
-      </w:r>
-    </w:p>
-    <w:p>
-      <w:pPr>
-        <w:rPr>
-          <w:iCs/>
-          <w:lang w:val="en-US"/>
-        </w:rPr>
-      </w:pPr>
-    </w:p>
-    <w:p>
-      <w:pPr>
-        <w:rPr>
-          <w:iCs/>
-          <w:lang w:val="en-US"/>
-        </w:rPr>
-      </w:pPr>
-      <w:r>
-        <w:rPr>
-          <w:iCs/>
-          <w:lang w:val="en-US"/>
-        </w:rPr>
         <w:t xml:space="preserve">This works quite well, better than expected! Bots are quite a challenge already and mostly feel like you’re playing a smart human being. </w:t>
       </w:r>
     </w:p>
@@ -7376,7 +7873,6 @@
           <w:iCs/>
           <w:lang w:val="en-US"/>
         </w:rPr>
-        <w:lastRenderedPageBreak/>
         <w:t>But a</w:t>
       </w:r>
       <w:r>
@@ -7493,7 +7989,23 @@
           <w:iCs/>
           <w:lang w:val="en-US"/>
         </w:rPr>
-        <w:t>. Godot has “NavigationMesh” built-in, which I’ve never used before, but looked like the perfect fit.</w:t>
+        <w:t>. Godot has “</w:t>
+      </w:r>
+      <w:proofErr w:type="spellStart"/>
+      <w:r>
+        <w:rPr>
+          <w:iCs/>
+          <w:lang w:val="en-US"/>
+        </w:rPr>
+        <w:t>NavigationMesh</w:t>
+      </w:r>
+      <w:proofErr w:type="spellEnd"/>
+      <w:r>
+        <w:rPr>
+          <w:iCs/>
+          <w:lang w:val="en-US"/>
+        </w:rPr>
+        <w:t>” built-in, which I’ve never used before, but looked like the perfect fit.</w:t>
       </w:r>
     </w:p>
     <w:p>
@@ -7556,7 +8068,39 @@
           <w:iCs/>
           <w:lang w:val="en-US"/>
         </w:rPr>
-        <w:t>Cut out all static bodies. (So they are “holes” in the NavigationMesh.)</w:t>
+        <w:t>Cut out all static bodies. (</w:t>
+      </w:r>
+      <w:proofErr w:type="gramStart"/>
+      <w:r>
+        <w:rPr>
+          <w:iCs/>
+          <w:lang w:val="en-US"/>
+        </w:rPr>
+        <w:t>So</w:t>
+      </w:r>
+      <w:proofErr w:type="gramEnd"/>
+      <w:r>
+        <w:rPr>
+          <w:iCs/>
+          <w:lang w:val="en-US"/>
+        </w:rPr>
+        <w:t xml:space="preserve"> they are “holes” in the </w:t>
+      </w:r>
+      <w:proofErr w:type="spellStart"/>
+      <w:r>
+        <w:rPr>
+          <w:iCs/>
+          <w:lang w:val="en-US"/>
+        </w:rPr>
+        <w:t>NavigationMesh</w:t>
+      </w:r>
+      <w:proofErr w:type="spellEnd"/>
+      <w:r>
+        <w:rPr>
+          <w:iCs/>
+          <w:lang w:val="en-US"/>
+        </w:rPr>
+        <w:t>.)</w:t>
       </w:r>
     </w:p>
     <w:p>
@@ -7576,7 +8120,23 @@
           <w:iCs/>
           <w:lang w:val="en-US"/>
         </w:rPr>
-        <w:t>Tell the bot to find a path between its current position and its target, staying inside this NavigationMesh.</w:t>
+        <w:t xml:space="preserve">Tell the bot to find a path between its current position and its target, staying inside this </w:t>
+      </w:r>
+      <w:proofErr w:type="spellStart"/>
+      <w:r>
+        <w:rPr>
+          <w:iCs/>
+          <w:lang w:val="en-US"/>
+        </w:rPr>
+        <w:t>NavigationMesh</w:t>
+      </w:r>
+      <w:proofErr w:type="spellEnd"/>
+      <w:r>
+        <w:rPr>
+          <w:iCs/>
+          <w:lang w:val="en-US"/>
+        </w:rPr>
+        <w:t>.</w:t>
       </w:r>
     </w:p>
     <w:p>
@@ -7973,7 +8533,23 @@
           <w:iCs/>
           <w:lang w:val="en-US"/>
         </w:rPr>
-        <w:t>Overlapping bodies aren’t possible in navigation meshes. So adding a body that overlapped with one already added, would just crash it.</w:t>
+        <w:t xml:space="preserve">Overlapping bodies aren’t possible in navigation meshes. </w:t>
+      </w:r>
+      <w:proofErr w:type="gramStart"/>
+      <w:r>
+        <w:rPr>
+          <w:iCs/>
+          <w:lang w:val="en-US"/>
+        </w:rPr>
+        <w:t>So</w:t>
+      </w:r>
+      <w:proofErr w:type="gramEnd"/>
+      <w:r>
+        <w:rPr>
+          <w:iCs/>
+          <w:lang w:val="en-US"/>
+        </w:rPr>
+        <w:t xml:space="preserve"> adding a body that overlapped with one already added, would just crash it.</w:t>
       </w:r>
     </w:p>
     <w:p>
@@ -7993,7 +8569,6 @@
           <w:iCs/>
           <w:lang w:val="en-US"/>
         </w:rPr>
-        <w:lastRenderedPageBreak/>
         <w:t xml:space="preserve">My code for moving points inside the bounds was flawed. It simply </w:t>
       </w:r>
       <w:r>
@@ -8028,7 +8603,23 @@
           <w:iCs/>
           <w:lang w:val="en-US"/>
         </w:rPr>
-        <w:t>The navigation mesh does not take the size of the player body into account: it just generates a path of zero-width lines through the allowed area. So I had to grow all shapes myself (by a reasonable amount) to make it actually work.</w:t>
+        <w:t xml:space="preserve">The navigation mesh does not take the size of the player body into account: it just generates a path of zero-width lines through the allowed area. </w:t>
+      </w:r>
+      <w:proofErr w:type="gramStart"/>
+      <w:r>
+        <w:rPr>
+          <w:iCs/>
+          <w:lang w:val="en-US"/>
+        </w:rPr>
+        <w:t>So</w:t>
+      </w:r>
+      <w:proofErr w:type="gramEnd"/>
+      <w:r>
+        <w:rPr>
+          <w:iCs/>
+          <w:lang w:val="en-US"/>
+        </w:rPr>
+        <w:t xml:space="preserve"> I had to grow all shapes myself (by a reasonable amount) to make it actually work.</w:t>
       </w:r>
     </w:p>
     <w:p>
@@ -8141,12 +8732,21 @@
         </w:rPr>
         <w:t xml:space="preserve">much </w:t>
       </w:r>
-      <w:r>
-        <w:rPr>
-          <w:iCs/>
-          <w:lang w:val="en-US"/>
-        </w:rPr>
-        <w:t>easier :p But hey, now I know, and I already see cool game ideas in my future.</w:t>
+      <w:proofErr w:type="gramStart"/>
+      <w:r>
+        <w:rPr>
+          <w:iCs/>
+          <w:lang w:val="en-US"/>
+        </w:rPr>
+        <w:t>easier :p</w:t>
+      </w:r>
+      <w:proofErr w:type="gramEnd"/>
+      <w:r>
+        <w:rPr>
+          <w:iCs/>
+          <w:lang w:val="en-US"/>
+        </w:rPr>
+        <w:t xml:space="preserve"> But hey, now I know, and I already see cool game ideas in my future.</w:t>
       </w:r>
     </w:p>
     <w:p>
@@ -8170,29 +8770,6 @@
           <w:lang w:val="en-US"/>
         </w:rPr>
         <w:t>With that done, bots are at least really good at navigating the map and aiming. Being fun to play against will have to be something I finetune.</w:t>
-      </w:r>
-    </w:p>
-    <w:p>
-      <w:pPr>
-        <w:rPr>
-          <w:iCs/>
-          <w:lang w:val="en-US"/>
-        </w:rPr>
-      </w:pPr>
-    </w:p>
-    <w:p>
-      <w:pPr>
-        <w:rPr>
-          <w:iCs/>
-          <w:lang w:val="en-US"/>
-        </w:rPr>
-      </w:pPr>
-      <w:r>
-        <w:rPr>
-          <w:iCs/>
-          <w:lang w:val="en-US"/>
-        </w:rPr>
-        <w:t>TO DO: Image of final navigation mesh</w:t>
       </w:r>
     </w:p>
     <w:p>
@@ -8383,7 +8960,21 @@
         <w:rPr>
           <w:lang w:val="en-US"/>
         </w:rPr>
-        <w:t>, with as much specificity/detail as possible. This way, they are “5 minute tasks”, which I can cross off and “power through”. I shut down any inner critic and just work my way through.</w:t>
+        <w:t>, with as much specificity/detail as possible. This way, they are “</w:t>
+      </w:r>
+      <w:proofErr w:type="gramStart"/>
+      <w:r>
+        <w:rPr>
+          <w:lang w:val="en-US"/>
+        </w:rPr>
+        <w:t>5 minute</w:t>
+      </w:r>
+      <w:proofErr w:type="gramEnd"/>
+      <w:r>
+        <w:rPr>
+          <w:lang w:val="en-US"/>
+        </w:rPr>
+        <w:t xml:space="preserve"> tasks”, which I can cross off and “power through”. I shut down any inner critic and just work my way through.</w:t>
       </w:r>
     </w:p>
     <w:p>
@@ -8606,7 +9197,21 @@
         <w:rPr>
           <w:lang w:val="en-US"/>
         </w:rPr>
-        <w:t xml:space="preserve">After many games, sound effects and particles are also starting to be come less of a hassle. (I copied two sound effects from an older game, namely those for the </w:t>
+        <w:t xml:space="preserve">After many games, sound effects and particles are also starting to </w:t>
+      </w:r>
+      <w:proofErr w:type="spellStart"/>
+      <w:r>
+        <w:rPr>
+          <w:lang w:val="en-US"/>
+        </w:rPr>
+        <w:t>be come</w:t>
+      </w:r>
+      <w:proofErr w:type="spellEnd"/>
+      <w:r>
+        <w:rPr>
+          <w:lang w:val="en-US"/>
+        </w:rPr>
+        <w:t xml:space="preserve"> less of a hassle. (I copied two sound effects from an older game, namely those for the </w:t>
       </w:r>
       <w:r>
         <w:rPr>
@@ -8674,26 +9279,45 @@
         <w:rPr>
           <w:lang w:val="en-US"/>
         </w:rPr>
-        <w:t>TO DO: IMAGE HERE (of Ghost Town arena)</w:t>
-      </w:r>
-    </w:p>
-    <w:p>
-      <w:pPr>
-        <w:rPr>
-          <w:lang w:val="en-US"/>
-        </w:rPr>
-      </w:pPr>
-    </w:p>
-    <w:p>
-      <w:pPr>
-        <w:rPr>
-          <w:lang w:val="en-US"/>
-        </w:rPr>
-      </w:pPr>
-      <w:r>
-        <w:rPr>
-          <w:lang w:val="en-US"/>
-        </w:rPr>
+        <w:t>TO DO</w:t>
+      </w:r>
+      <w:r>
+        <w:rPr>
+          <w:lang w:val="en-US"/>
+        </w:rPr>
+        <w:t xml:space="preserve"> =&gt; </w:t>
+      </w:r>
+      <w:r>
+        <w:rPr>
+          <w:lang w:val="en-US"/>
+        </w:rPr>
+        <w:t xml:space="preserve">IMAGE HERE </w:t>
+      </w:r>
+      <w:r>
+        <w:rPr>
+          <w:lang w:val="en-US"/>
+        </w:rPr>
+        <w:t>=&gt; Ghost Town</w:t>
+      </w:r>
+    </w:p>
+    <w:p>
+      <w:pPr>
+        <w:rPr>
+          <w:lang w:val="en-US"/>
+        </w:rPr>
+      </w:pPr>
+    </w:p>
+    <w:p>
+      <w:pPr>
+        <w:rPr>
+          <w:lang w:val="en-US"/>
+        </w:rPr>
+      </w:pPr>
+      <w:r>
+        <w:rPr>
+          <w:lang w:val="en-US"/>
+        </w:rPr>
+        <w:lastRenderedPageBreak/>
         <w:t xml:space="preserve">It’s a mostly open arena, with the ruins of an old town. The openness was necessary to allow good movement and knife throwing lines, making it a good start to the game. </w:t>
       </w:r>
     </w:p>
@@ -8946,14 +9570,7 @@
         <w:rPr>
           <w:lang w:val="en-US"/>
         </w:rPr>
-        <w:t xml:space="preserve"> screen is currently (by far) </w:t>
-      </w:r>
-      <w:r>
-        <w:rPr>
-          <w:lang w:val="en-US"/>
-        </w:rPr>
-        <w:lastRenderedPageBreak/>
-        <w:t xml:space="preserve">the fullest. </w:t>
+        <w:t xml:space="preserve"> screen is currently (by far) the fullest. </w:t>
       </w:r>
       <w:r>
         <w:rPr>
@@ -9136,6 +9753,7 @@
         <w:rPr>
           <w:lang w:val="en-US"/>
         </w:rPr>
+        <w:lastRenderedPageBreak/>
         <w:t>My play group is a bunch of inexperienced gamers (with, sometimes, someone who plays games regularly thrown in). Which is both a blessing and a curse.</w:t>
       </w:r>
     </w:p>
@@ -9560,7 +10178,6 @@
         <w:rPr>
           <w:lang w:val="en-US"/>
         </w:rPr>
-        <w:lastRenderedPageBreak/>
         <w:t xml:space="preserve">You </w:t>
       </w:r>
       <w:r>
@@ -9845,26 +10462,41 @@
         <w:rPr>
           <w:lang w:val="en-US"/>
         </w:rPr>
-        <w:t xml:space="preserve"> of situations which resulted in the game being unplayable for some (or everyone). This is normal, as playtesting is a real “stress test” for a game, it’s just annoying that it happens every time :p </w:t>
-      </w:r>
-    </w:p>
-    <w:p>
-      <w:pPr>
-        <w:rPr>
-          <w:lang w:val="en-US"/>
-        </w:rPr>
-      </w:pPr>
-    </w:p>
-    <w:p>
-      <w:pPr>
-        <w:rPr>
-          <w:lang w:val="en-US"/>
-        </w:rPr>
-      </w:pPr>
-      <w:r>
-        <w:rPr>
-          <w:lang w:val="en-US"/>
-        </w:rPr>
+        <w:t xml:space="preserve"> of situations which resulted in the game being unplayable for some (or everyone). This is normal, as playtesting is a real “stress test” for a game, it’s just annoying that it happens every </w:t>
+      </w:r>
+      <w:proofErr w:type="gramStart"/>
+      <w:r>
+        <w:rPr>
+          <w:lang w:val="en-US"/>
+        </w:rPr>
+        <w:t>time :p</w:t>
+      </w:r>
+      <w:proofErr w:type="gramEnd"/>
+      <w:r>
+        <w:rPr>
+          <w:lang w:val="en-US"/>
+        </w:rPr>
+        <w:t xml:space="preserve"> </w:t>
+      </w:r>
+    </w:p>
+    <w:p>
+      <w:pPr>
+        <w:rPr>
+          <w:lang w:val="en-US"/>
+        </w:rPr>
+      </w:pPr>
+    </w:p>
+    <w:p>
+      <w:pPr>
+        <w:rPr>
+          <w:lang w:val="en-US"/>
+        </w:rPr>
+      </w:pPr>
+      <w:r>
+        <w:rPr>
+          <w:lang w:val="en-US"/>
+        </w:rPr>
+        <w:lastRenderedPageBreak/>
         <w:t xml:space="preserve">For example, some players would randomly </w:t>
       </w:r>
       <w:r>
@@ -9879,7 +10511,21 @@
         <w:rPr>
           <w:lang w:val="en-US"/>
         </w:rPr>
-        <w:t xml:space="preserve"> (become 100x larger), until they were so big they disappeared from the game entirely. </w:t>
+        <w:t xml:space="preserve"> (become 100x larger), until they were so </w:t>
+      </w:r>
+      <w:proofErr w:type="gramStart"/>
+      <w:r>
+        <w:rPr>
+          <w:lang w:val="en-US"/>
+        </w:rPr>
+        <w:t>big</w:t>
+      </w:r>
+      <w:proofErr w:type="gramEnd"/>
+      <w:r>
+        <w:rPr>
+          <w:lang w:val="en-US"/>
+        </w:rPr>
+        <w:t xml:space="preserve"> they disappeared from the game entirely. </w:t>
       </w:r>
     </w:p>
     <w:p>
@@ -10158,27 +10804,40 @@
         <w:rPr>
           <w:lang w:val="en-US"/>
         </w:rPr>
-        <w:t xml:space="preserve">This devlog became way longer than I thought (or hoped). </w:t>
-      </w:r>
-    </w:p>
-    <w:p>
-      <w:pPr>
-        <w:rPr>
-          <w:lang w:val="en-US"/>
-        </w:rPr>
-      </w:pPr>
-    </w:p>
-    <w:p>
-      <w:pPr>
-        <w:rPr>
-          <w:lang w:val="en-US"/>
-        </w:rPr>
-      </w:pPr>
-      <w:r>
-        <w:rPr>
-          <w:lang w:val="en-US"/>
-        </w:rPr>
-        <w:lastRenderedPageBreak/>
+        <w:t xml:space="preserve">This </w:t>
+      </w:r>
+      <w:proofErr w:type="spellStart"/>
+      <w:r>
+        <w:rPr>
+          <w:lang w:val="en-US"/>
+        </w:rPr>
+        <w:t>devlog</w:t>
+      </w:r>
+      <w:proofErr w:type="spellEnd"/>
+      <w:r>
+        <w:rPr>
+          <w:lang w:val="en-US"/>
+        </w:rPr>
+        <w:t xml:space="preserve"> became way longer than I thought (or hoped). </w:t>
+      </w:r>
+    </w:p>
+    <w:p>
+      <w:pPr>
+        <w:rPr>
+          <w:lang w:val="en-US"/>
+        </w:rPr>
+      </w:pPr>
+    </w:p>
+    <w:p>
+      <w:pPr>
+        <w:rPr>
+          <w:lang w:val="en-US"/>
+        </w:rPr>
+      </w:pPr>
+      <w:r>
+        <w:rPr>
+          <w:lang w:val="en-US"/>
+        </w:rPr>
         <w:t xml:space="preserve">Surprisingly, that doesn’t actually mean the </w:t>
       </w:r>
       <w:r>
@@ -10257,8 +10916,16 @@
         <w:rPr>
           <w:lang w:val="en-US"/>
         </w:rPr>
-        <w:t>Spent an hour writing the devlog</w:t>
-      </w:r>
+        <w:t xml:space="preserve">Spent an hour writing the </w:t>
+      </w:r>
+      <w:proofErr w:type="spellStart"/>
+      <w:r>
+        <w:rPr>
+          <w:lang w:val="en-US"/>
+        </w:rPr>
+        <w:t>devlog</w:t>
+      </w:r>
+      <w:proofErr w:type="spellEnd"/>
     </w:p>
     <w:p>
       <w:pPr>
@@ -10423,6 +11090,7 @@
         <w:rPr>
           <w:lang w:val="en-US"/>
         </w:rPr>
+        <w:lastRenderedPageBreak/>
         <w:t>It’s also another step up from previous games. They did not have:</w:t>
       </w:r>
     </w:p>
@@ -10689,7 +11357,21 @@
         <w:rPr>
           <w:lang w:val="en-US"/>
         </w:rPr>
-        <w:t>Add more arenas and modes ( + really streamline/polish them)</w:t>
+        <w:t xml:space="preserve">Add more arenas and modes </w:t>
+      </w:r>
+      <w:proofErr w:type="gramStart"/>
+      <w:r>
+        <w:rPr>
+          <w:lang w:val="en-US"/>
+        </w:rPr>
+        <w:t>( +</w:t>
+      </w:r>
+      <w:proofErr w:type="gramEnd"/>
+      <w:r>
+        <w:rPr>
+          <w:lang w:val="en-US"/>
+        </w:rPr>
+        <w:t xml:space="preserve"> really streamline/polish them)</w:t>
       </w:r>
     </w:p>
     <w:p>
@@ -10741,178 +11423,222 @@
         <w:rPr>
           <w:lang w:val="en-US"/>
         </w:rPr>
+        <w:t xml:space="preserve">But besides </w:t>
+      </w:r>
+      <w:proofErr w:type="gramStart"/>
+      <w:r>
+        <w:rPr>
+          <w:lang w:val="en-US"/>
+        </w:rPr>
+        <w:t>that</w:t>
+      </w:r>
+      <w:proofErr w:type="gramEnd"/>
+      <w:r>
+        <w:rPr>
+          <w:lang w:val="en-US"/>
+        </w:rPr>
+        <w:t xml:space="preserve"> … I think the game is surprisingly complete in all ways. A good sign of things to come.</w:t>
+      </w:r>
+    </w:p>
+    <w:p>
+      <w:pPr>
+        <w:rPr>
+          <w:lang w:val="en-US"/>
+        </w:rPr>
+      </w:pPr>
+    </w:p>
+    <w:p>
+      <w:pPr>
+        <w:rPr>
+          <w:lang w:val="en-US"/>
+        </w:rPr>
+      </w:pPr>
+      <w:r>
+        <w:rPr>
+          <w:lang w:val="en-US"/>
+        </w:rPr>
+        <w:t xml:space="preserve">Until the next </w:t>
+      </w:r>
+      <w:proofErr w:type="spellStart"/>
+      <w:r>
+        <w:rPr>
+          <w:lang w:val="en-US"/>
+        </w:rPr>
+        <w:t>devlog</w:t>
+      </w:r>
+      <w:proofErr w:type="spellEnd"/>
+      <w:r>
+        <w:rPr>
+          <w:lang w:val="en-US"/>
+        </w:rPr>
+        <w:t>,</w:t>
+      </w:r>
+    </w:p>
+    <w:p>
+      <w:pPr>
+        <w:rPr>
+          <w:lang w:val="en-US"/>
+        </w:rPr>
+      </w:pPr>
+      <w:proofErr w:type="spellStart"/>
+      <w:r>
+        <w:rPr>
+          <w:lang w:val="en-US"/>
+        </w:rPr>
+        <w:t>Pandaqi</w:t>
+      </w:r>
+      <w:proofErr w:type="spellEnd"/>
+    </w:p>
+    <w:p>
+      <w:pPr>
+        <w:rPr>
+          <w:lang w:val="en-US"/>
+        </w:rPr>
+      </w:pPr>
+    </w:p>
+    <w:p>
+      <w:pPr>
+        <w:rPr>
+          <w:lang w:val="en-US"/>
+        </w:rPr>
+      </w:pPr>
+      <w:r>
+        <w:rPr>
+          <w:lang w:val="en-US"/>
+        </w:rPr>
+        <w:t xml:space="preserve">(The </w:t>
+      </w:r>
+      <w:proofErr w:type="spellStart"/>
+      <w:r>
+        <w:rPr>
+          <w:lang w:val="en-US"/>
+        </w:rPr>
+        <w:t>devlog</w:t>
+      </w:r>
+      <w:proofErr w:type="spellEnd"/>
+      <w:r>
+        <w:rPr>
+          <w:lang w:val="en-US"/>
+        </w:rPr>
+        <w:t xml:space="preserve"> doesn’t actually end here, as this was just version 1 and I did a big update </w:t>
+      </w:r>
+      <w:r>
+        <w:rPr>
+          <w:i/>
+          <w:iCs/>
+          <w:lang w:val="en-US"/>
+        </w:rPr>
+        <w:t>after</w:t>
+      </w:r>
+      <w:r>
+        <w:rPr>
+          <w:lang w:val="en-US"/>
+        </w:rPr>
+        <w:t xml:space="preserve"> Halloween for the paid version. But you can stop here if you want.)</w:t>
+      </w:r>
+    </w:p>
+    <w:p>
+      <w:pPr>
+        <w:rPr>
+          <w:lang w:val="en-US"/>
+        </w:rPr>
+      </w:pPr>
+    </w:p>
+    <w:p>
+      <w:pPr>
+        <w:pStyle w:val="Heading2"/>
+      </w:pPr>
+      <w:r>
+        <w:t>Post Release: More fixes</w:t>
+      </w:r>
+      <w:r>
+        <w:t xml:space="preserve"> &amp; lessons</w:t>
+      </w:r>
+    </w:p>
+    <w:p>
+      <w:pPr>
+        <w:rPr>
+          <w:lang w:val="en-US"/>
+        </w:rPr>
+      </w:pPr>
+      <w:r>
+        <w:rPr>
+          <w:lang w:val="en-US"/>
+        </w:rPr>
+        <w:t>I raced through development to release the game (well) before Halloween.</w:t>
+      </w:r>
+    </w:p>
+    <w:p>
+      <w:pPr>
+        <w:rPr>
+          <w:lang w:val="en-US"/>
+        </w:rPr>
+      </w:pPr>
+      <w:r>
+        <w:rPr>
+          <w:lang w:val="en-US"/>
+        </w:rPr>
+        <w:t>Of course, once released, I took a break for a few days, then dove back in to fix all sorts of obvious issues.</w:t>
+      </w:r>
+    </w:p>
+    <w:p>
+      <w:pPr>
+        <w:rPr>
+          <w:lang w:val="en-US"/>
+        </w:rPr>
+      </w:pPr>
+    </w:p>
+    <w:p>
+      <w:pPr>
+        <w:rPr>
+          <w:lang w:val="en-US"/>
+        </w:rPr>
+      </w:pPr>
+      <w:r>
+        <w:rPr>
+          <w:lang w:val="en-US"/>
+        </w:rPr>
+        <w:t xml:space="preserve">The biggest one had to do with core mechanics: it just wasn’t fun to hit players from nearby. It defeated the purpose of the game, which was all about </w:t>
+      </w:r>
+      <w:r>
+        <w:rPr>
+          <w:i/>
+          <w:iCs/>
+          <w:lang w:val="en-US"/>
+        </w:rPr>
+        <w:t>throwing</w:t>
+      </w:r>
+      <w:r>
+        <w:rPr>
+          <w:lang w:val="en-US"/>
+        </w:rPr>
+        <w:t xml:space="preserve"> </w:t>
+      </w:r>
+      <w:r>
+        <w:rPr>
+          <w:lang w:val="en-US"/>
+        </w:rPr>
+        <w:t>stuff.</w:t>
+      </w:r>
+    </w:p>
+    <w:p>
+      <w:pPr>
+        <w:rPr>
+          <w:lang w:val="en-US"/>
+        </w:rPr>
+      </w:pPr>
+    </w:p>
+    <w:p>
+      <w:pPr>
+        <w:rPr>
+          <w:lang w:val="en-US"/>
+        </w:rPr>
+      </w:pPr>
+      <w:r>
+        <w:rPr>
+          <w:lang w:val="en-US"/>
+        </w:rPr>
         <w:lastRenderedPageBreak/>
-        <w:t>But besides that … I think the game is surprisingly complete in all ways. A good sign of things to come.</w:t>
-      </w:r>
-    </w:p>
-    <w:p>
-      <w:pPr>
-        <w:rPr>
-          <w:lang w:val="en-US"/>
-        </w:rPr>
-      </w:pPr>
-    </w:p>
-    <w:p>
-      <w:pPr>
-        <w:rPr>
-          <w:lang w:val="en-US"/>
-        </w:rPr>
-      </w:pPr>
-      <w:r>
-        <w:rPr>
-          <w:lang w:val="en-US"/>
-        </w:rPr>
-        <w:t>Until the next devlog,</w:t>
-      </w:r>
-    </w:p>
-    <w:p>
-      <w:pPr>
-        <w:rPr>
-          <w:lang w:val="en-US"/>
-        </w:rPr>
-      </w:pPr>
-      <w:r>
-        <w:rPr>
-          <w:lang w:val="en-US"/>
-        </w:rPr>
-        <w:t>Pandaqi</w:t>
-      </w:r>
-    </w:p>
-    <w:p>
-      <w:pPr>
-        <w:rPr>
-          <w:lang w:val="en-US"/>
-        </w:rPr>
-      </w:pPr>
-    </w:p>
-    <w:p>
-      <w:pPr>
-        <w:rPr>
-          <w:lang w:val="en-US"/>
-        </w:rPr>
-      </w:pPr>
-      <w:r>
-        <w:rPr>
-          <w:lang w:val="en-US"/>
-        </w:rPr>
-        <w:t xml:space="preserve">(The devlog doesn’t actually end here, as this was just version 1 and I did a big update </w:t>
-      </w:r>
-      <w:r>
-        <w:rPr>
-          <w:i/>
-          <w:iCs/>
-          <w:lang w:val="en-US"/>
-        </w:rPr>
-        <w:t>after</w:t>
-      </w:r>
-      <w:r>
-        <w:rPr>
-          <w:lang w:val="en-US"/>
-        </w:rPr>
-        <w:t xml:space="preserve"> Halloween for the paid version. But you can stop here if you want.)</w:t>
-      </w:r>
-    </w:p>
-    <w:p>
-      <w:pPr>
-        <w:rPr>
-          <w:lang w:val="en-US"/>
-        </w:rPr>
-      </w:pPr>
-    </w:p>
-    <w:p>
-      <w:pPr>
-        <w:pStyle w:val="Heading2"/>
-      </w:pPr>
-      <w:r>
-        <w:t>Post Release: More fixes</w:t>
-      </w:r>
-      <w:r>
-        <w:t xml:space="preserve"> &amp; lessons</w:t>
-      </w:r>
-    </w:p>
-    <w:p>
-      <w:pPr>
-        <w:rPr>
-          <w:lang w:val="en-US"/>
-        </w:rPr>
-      </w:pPr>
-      <w:r>
-        <w:rPr>
-          <w:lang w:val="en-US"/>
-        </w:rPr>
-        <w:t>I raced through development to release the game (well) before Halloween.</w:t>
-      </w:r>
-    </w:p>
-    <w:p>
-      <w:pPr>
-        <w:rPr>
-          <w:lang w:val="en-US"/>
-        </w:rPr>
-      </w:pPr>
-      <w:r>
-        <w:rPr>
-          <w:lang w:val="en-US"/>
-        </w:rPr>
-        <w:t>Of course, once released, I took a break for a few days, then dove back in to fix all sorts of obvious issues.</w:t>
-      </w:r>
-    </w:p>
-    <w:p>
-      <w:pPr>
-        <w:rPr>
-          <w:lang w:val="en-US"/>
-        </w:rPr>
-      </w:pPr>
-    </w:p>
-    <w:p>
-      <w:pPr>
-        <w:rPr>
-          <w:lang w:val="en-US"/>
-        </w:rPr>
-      </w:pPr>
-      <w:r>
-        <w:rPr>
-          <w:lang w:val="en-US"/>
-        </w:rPr>
-        <w:t xml:space="preserve">The biggest one had to do with core mechanics: it just wasn’t fun to hit players from nearby. It defeated the purpose of the game, which was all about </w:t>
-      </w:r>
-      <w:r>
-        <w:rPr>
-          <w:i/>
-          <w:iCs/>
-          <w:lang w:val="en-US"/>
-        </w:rPr>
-        <w:t>throwing</w:t>
-      </w:r>
-      <w:r>
-        <w:rPr>
-          <w:lang w:val="en-US"/>
-        </w:rPr>
-        <w:t xml:space="preserve"> </w:t>
-      </w:r>
-      <w:r>
-        <w:rPr>
-          <w:lang w:val="en-US"/>
-        </w:rPr>
-        <w:t>stuff.</w:t>
-      </w:r>
-    </w:p>
-    <w:p>
-      <w:pPr>
-        <w:rPr>
-          <w:lang w:val="en-US"/>
-        </w:rPr>
-      </w:pPr>
-    </w:p>
-    <w:p>
-      <w:pPr>
-        <w:rPr>
-          <w:lang w:val="en-US"/>
-        </w:rPr>
-      </w:pPr>
-      <w:r>
-        <w:rPr>
-          <w:lang w:val="en-US"/>
-        </w:rPr>
         <w:t>After some thinking, I decided to “subtly” encourage players to play this way and try keeping their distance to others:</w:t>
       </w:r>
     </w:p>
@@ -10982,7 +11708,21 @@
         <w:rPr>
           <w:lang w:val="en-US"/>
         </w:rPr>
-        <w:t xml:space="preserve"> has a probability of being succesful, which gets higher the further you get away.</w:t>
+        <w:t xml:space="preserve"> has a probability of being </w:t>
+      </w:r>
+      <w:proofErr w:type="spellStart"/>
+      <w:r>
+        <w:rPr>
+          <w:lang w:val="en-US"/>
+        </w:rPr>
+        <w:t>succesful</w:t>
+      </w:r>
+      <w:proofErr w:type="spellEnd"/>
+      <w:r>
+        <w:rPr>
+          <w:lang w:val="en-US"/>
+        </w:rPr>
+        <w:t>, which gets higher the further you get away.</w:t>
       </w:r>
     </w:p>
     <w:p>
@@ -10999,7 +11739,21 @@
         <w:rPr>
           <w:lang w:val="en-US"/>
         </w:rPr>
-        <w:t>Then there's a big range where throwing will always be succesful and slice your opponent.</w:t>
+        <w:t xml:space="preserve">Then there's a big range where throwing will always be </w:t>
+      </w:r>
+      <w:proofErr w:type="spellStart"/>
+      <w:r>
+        <w:rPr>
+          <w:lang w:val="en-US"/>
+        </w:rPr>
+        <w:t>succesful</w:t>
+      </w:r>
+      <w:proofErr w:type="spellEnd"/>
+      <w:r>
+        <w:rPr>
+          <w:lang w:val="en-US"/>
+        </w:rPr>
+        <w:t xml:space="preserve"> and slice your opponent.</w:t>
       </w:r>
     </w:p>
     <w:p>
@@ -11098,13 +11852,29 @@
           <w:iCs/>
           <w:lang w:val="en-US"/>
         </w:rPr>
-        <w:t>should have been</w:t>
-      </w:r>
-      <w:r>
-        <w:rPr>
-          <w:lang w:val="en-US"/>
-        </w:rPr>
-        <w:t xml:space="preserve"> :p Now, after actually making and testing the whole game, I have a much clearer picture of which parts I need and which I don’t.</w:t>
+        <w:t xml:space="preserve">should have </w:t>
+      </w:r>
+      <w:proofErr w:type="gramStart"/>
+      <w:r>
+        <w:rPr>
+          <w:i/>
+          <w:iCs/>
+          <w:lang w:val="en-US"/>
+        </w:rPr>
+        <w:t>been</w:t>
+      </w:r>
+      <w:r>
+        <w:rPr>
+          <w:lang w:val="en-US"/>
+        </w:rPr>
+        <w:t xml:space="preserve"> :p</w:t>
+      </w:r>
+      <w:proofErr w:type="gramEnd"/>
+      <w:r>
+        <w:rPr>
+          <w:lang w:val="en-US"/>
+        </w:rPr>
+        <w:t xml:space="preserve"> Now, after actually making and testing the whole game, I have a much clearer picture of which parts I need and which I don’t.</w:t>
       </w:r>
     </w:p>
     <w:p>
@@ -11186,7 +11956,6 @@
         <w:rPr>
           <w:lang w:val="en-US"/>
         </w:rPr>
-        <w:lastRenderedPageBreak/>
         <w:t xml:space="preserve">Now, retroactively, I added elements to </w:t>
       </w:r>
       <w:r>
@@ -11215,8 +11984,16 @@
         <w:rPr>
           <w:lang w:val="en-US"/>
         </w:rPr>
-        <w:t xml:space="preserve"> and are purely for decoration and the satisfaction of destroying the arena :p</w:t>
-      </w:r>
+        <w:t xml:space="preserve"> and are purely for decoration and the satisfaction of destroying the </w:t>
+      </w:r>
+      <w:proofErr w:type="gramStart"/>
+      <w:r>
+        <w:rPr>
+          <w:lang w:val="en-US"/>
+        </w:rPr>
+        <w:t>arena :p</w:t>
+      </w:r>
+      <w:proofErr w:type="gramEnd"/>
     </w:p>
     <w:p>
       <w:pPr>
@@ -11401,6 +12178,7 @@
         <w:rPr>
           <w:lang w:val="en-US"/>
         </w:rPr>
+        <w:lastRenderedPageBreak/>
         <w:t xml:space="preserve">After the first playtest, it was clear that players were just </w:t>
       </w:r>
       <w:r>
@@ -11491,11 +12269,19 @@
           <w:lang w:val="en-US"/>
         </w:rPr>
       </w:pPr>
-      <w:r>
-        <w:rPr>
-          <w:lang w:val="en-US"/>
-        </w:rPr>
-        <w:t>So I decided to keep it this way.</w:t>
+      <w:proofErr w:type="gramStart"/>
+      <w:r>
+        <w:rPr>
+          <w:lang w:val="en-US"/>
+        </w:rPr>
+        <w:t>So</w:t>
+      </w:r>
+      <w:proofErr w:type="gramEnd"/>
+      <w:r>
+        <w:rPr>
+          <w:lang w:val="en-US"/>
+        </w:rPr>
+        <w:t xml:space="preserve"> I decided to keep it this way.</w:t>
       </w:r>
     </w:p>
     <w:p>
@@ -11563,7 +12349,21 @@
         <w:rPr>
           <w:lang w:val="en-US"/>
         </w:rPr>
-        <w:t>It is, again, something I should’ve done from the start. Luckily I only made</w:t>
+        <w:t xml:space="preserve">It is, again, something I should’ve done from the start. </w:t>
+      </w:r>
+      <w:proofErr w:type="gramStart"/>
+      <w:r>
+        <w:rPr>
+          <w:lang w:val="en-US"/>
+        </w:rPr>
+        <w:t>Luckily</w:t>
+      </w:r>
+      <w:proofErr w:type="gramEnd"/>
+      <w:r>
+        <w:rPr>
+          <w:lang w:val="en-US"/>
+        </w:rPr>
+        <w:t xml:space="preserve"> I only made</w:t>
       </w:r>
       <w:r>
         <w:rPr>
@@ -11919,6 +12719,7 @@
         <w:rPr>
           <w:lang w:val="en-US"/>
         </w:rPr>
+        <w:lastRenderedPageBreak/>
         <w:t>(First of all, there were obviously bugs. But we’re now at a stage where none of them are game-breaking, just minor things that don’t go exactly as intended.)</w:t>
       </w:r>
     </w:p>
@@ -12163,7 +12964,21 @@
         <w:rPr>
           <w:lang w:val="en-US"/>
         </w:rPr>
-        <w:t xml:space="preserve"> feedback. Seeing your playtesters do crazy shit is a great wake-up call about how many things </w:t>
+        <w:t xml:space="preserve"> feedback. Seeing your </w:t>
+      </w:r>
+      <w:proofErr w:type="spellStart"/>
+      <w:r>
+        <w:rPr>
+          <w:lang w:val="en-US"/>
+        </w:rPr>
+        <w:t>playtesters</w:t>
+      </w:r>
+      <w:proofErr w:type="spellEnd"/>
+      <w:r>
+        <w:rPr>
+          <w:lang w:val="en-US"/>
+        </w:rPr>
+        <w:t xml:space="preserve"> do crazy shit is a great wake-up call about how many things </w:t>
       </w:r>
       <w:r>
         <w:rPr>
@@ -12195,7 +13010,21 @@
         <w:rPr>
           <w:lang w:val="en-US"/>
         </w:rPr>
-        <w:t>Reminders stay on screen longer ( + can’t be skipped by accident)</w:t>
+        <w:t xml:space="preserve">Reminders stay on screen longer </w:t>
+      </w:r>
+      <w:proofErr w:type="gramStart"/>
+      <w:r>
+        <w:rPr>
+          <w:lang w:val="en-US"/>
+        </w:rPr>
+        <w:t>( +</w:t>
+      </w:r>
+      <w:proofErr w:type="gramEnd"/>
+      <w:r>
+        <w:rPr>
+          <w:lang w:val="en-US"/>
+        </w:rPr>
+        <w:t xml:space="preserve"> can’t be skipped by accident)</w:t>
       </w:r>
     </w:p>
     <w:p>
@@ -12284,28 +13113,55 @@
         <w:rPr>
           <w:lang w:val="en-US"/>
         </w:rPr>
-        <w:lastRenderedPageBreak/>
-        <w:t>Why? When we playtested the game, I had been away from it for ~4 weeks. (I deemed the game finished and was just waiting for the playtest.)</w:t>
-      </w:r>
-    </w:p>
-    <w:p>
-      <w:pPr>
-        <w:rPr>
-          <w:lang w:val="en-US"/>
-        </w:rPr>
-      </w:pPr>
-    </w:p>
-    <w:p>
-      <w:pPr>
-        <w:rPr>
-          <w:lang w:val="en-US"/>
-        </w:rPr>
-      </w:pPr>
-      <w:r>
-        <w:rPr>
-          <w:lang w:val="en-US"/>
-        </w:rPr>
-        <w:t>When I picked up the controller … I was surprised by my own controls :p It took me at least a minute to realize what was happening and how to adjust, and even then it was quite difficult.</w:t>
+        <w:t xml:space="preserve">Why? When we </w:t>
+      </w:r>
+      <w:proofErr w:type="spellStart"/>
+      <w:r>
+        <w:rPr>
+          <w:lang w:val="en-US"/>
+        </w:rPr>
+        <w:t>playtested</w:t>
+      </w:r>
+      <w:proofErr w:type="spellEnd"/>
+      <w:r>
+        <w:rPr>
+          <w:lang w:val="en-US"/>
+        </w:rPr>
+        <w:t xml:space="preserve"> the game, I had been away from it for ~4 weeks. (I deemed the game finished and was just waiting for the playtest.)</w:t>
+      </w:r>
+    </w:p>
+    <w:p>
+      <w:pPr>
+        <w:rPr>
+          <w:lang w:val="en-US"/>
+        </w:rPr>
+      </w:pPr>
+    </w:p>
+    <w:p>
+      <w:pPr>
+        <w:rPr>
+          <w:lang w:val="en-US"/>
+        </w:rPr>
+      </w:pPr>
+      <w:r>
+        <w:rPr>
+          <w:lang w:val="en-US"/>
+        </w:rPr>
+        <w:t xml:space="preserve">When I picked up the controller … I was surprised by my own </w:t>
+      </w:r>
+      <w:proofErr w:type="gramStart"/>
+      <w:r>
+        <w:rPr>
+          <w:lang w:val="en-US"/>
+        </w:rPr>
+        <w:t>controls :p</w:t>
+      </w:r>
+      <w:proofErr w:type="gramEnd"/>
+      <w:r>
+        <w:rPr>
+          <w:lang w:val="en-US"/>
+        </w:rPr>
+        <w:t xml:space="preserve"> It took me at least a minute to realize what was happening and how to adjust, and even then it was quite difficult.</w:t>
       </w:r>
     </w:p>
     <w:p>
@@ -12331,7 +13187,21 @@
         <w:rPr>
           <w:lang w:val="en-US"/>
         </w:rPr>
-        <w:t xml:space="preserve"> So it should be the default.</w:t>
+        <w:t xml:space="preserve"> </w:t>
+      </w:r>
+      <w:proofErr w:type="gramStart"/>
+      <w:r>
+        <w:rPr>
+          <w:lang w:val="en-US"/>
+        </w:rPr>
+        <w:t>So</w:t>
+      </w:r>
+      <w:proofErr w:type="gramEnd"/>
+      <w:r>
+        <w:rPr>
+          <w:lang w:val="en-US"/>
+        </w:rPr>
+        <w:t xml:space="preserve"> it should be the default.</w:t>
       </w:r>
     </w:p>
     <w:p>
@@ -12483,7 +13353,22 @@
         <w:rPr>
           <w:lang w:val="en-US"/>
         </w:rPr>
-        <w:t xml:space="preserve">I’ve learned now that this is an inherent issue with this game idea: because you win by slicing other players ( = making them smaller) … as the game continues, it becomes </w:t>
+        <w:lastRenderedPageBreak/>
+        <w:t xml:space="preserve">I’ve learned now that this is an inherent issue with this game idea: because you win by slicing other players </w:t>
+      </w:r>
+      <w:proofErr w:type="gramStart"/>
+      <w:r>
+        <w:rPr>
+          <w:lang w:val="en-US"/>
+        </w:rPr>
+        <w:t>( =</w:t>
+      </w:r>
+      <w:proofErr w:type="gramEnd"/>
+      <w:r>
+        <w:rPr>
+          <w:lang w:val="en-US"/>
+        </w:rPr>
+        <w:t xml:space="preserve"> making them smaller) … as the game continues, it becomes </w:t>
       </w:r>
       <w:r>
         <w:rPr>
@@ -12767,7 +13652,21 @@
         <w:rPr>
           <w:lang w:val="en-US"/>
         </w:rPr>
-        <w:t>And then they were confused about what was happening, why they weren’t hitting anyone, etcetera. So this behavior isn’t adding to the fun.</w:t>
+        <w:t xml:space="preserve">And then they were confused about what was happening, why they weren’t hitting anyone, etcetera. </w:t>
+      </w:r>
+      <w:proofErr w:type="gramStart"/>
+      <w:r>
+        <w:rPr>
+          <w:lang w:val="en-US"/>
+        </w:rPr>
+        <w:t>So</w:t>
+      </w:r>
+      <w:proofErr w:type="gramEnd"/>
+      <w:r>
+        <w:rPr>
+          <w:lang w:val="en-US"/>
+        </w:rPr>
+        <w:t xml:space="preserve"> this behavior isn’t adding to the fun.</w:t>
       </w:r>
     </w:p>
     <w:p>
@@ -13381,7 +14280,21 @@
         <w:rPr>
           <w:lang w:val="en-US"/>
         </w:rPr>
-        <w:t>time, automatically making you better than the first time :p)</w:t>
+        <w:t xml:space="preserve">time, automatically making you better than the first </w:t>
+      </w:r>
+      <w:proofErr w:type="gramStart"/>
+      <w:r>
+        <w:rPr>
+          <w:lang w:val="en-US"/>
+        </w:rPr>
+        <w:t>time :p</w:t>
+      </w:r>
+      <w:proofErr w:type="gramEnd"/>
+      <w:r>
+        <w:rPr>
+          <w:lang w:val="en-US"/>
+        </w:rPr>
+        <w:t>)</w:t>
       </w:r>
     </w:p>
     <w:p>
@@ -13613,6 +14526,7 @@
         <w:rPr>
           <w:lang w:val="en-US"/>
         </w:rPr>
+        <w:lastRenderedPageBreak/>
         <w:t>In the “Family Dinner” arena, knives should be able to fly over the tables … but they didn’t. (Which makes the arena pretty unplayable, as you have almost no space otherwise, and can’t slice the fruit on the tables.)</w:t>
       </w:r>
     </w:p>
@@ -13799,7 +14713,21 @@
         <w:rPr>
           <w:lang w:val="en-US"/>
         </w:rPr>
-        <w:t xml:space="preserve"> On dark maps, though, it’s really tough to see the black mist coming at you. So I had to draw a clear contrasting outline around it.</w:t>
+        <w:t xml:space="preserve"> On dark maps, though, it’s really tough to see the black mist coming at you. </w:t>
+      </w:r>
+      <w:proofErr w:type="gramStart"/>
+      <w:r>
+        <w:rPr>
+          <w:lang w:val="en-US"/>
+        </w:rPr>
+        <w:t>So</w:t>
+      </w:r>
+      <w:proofErr w:type="gramEnd"/>
+      <w:r>
+        <w:rPr>
+          <w:lang w:val="en-US"/>
+        </w:rPr>
+        <w:t xml:space="preserve"> I had to draw a clear contrasting outline around it.</w:t>
       </w:r>
     </w:p>
     <w:p>
@@ -13881,162 +14809,210 @@
         <w:rPr>
           <w:lang w:val="en-US"/>
         </w:rPr>
+        <w:t xml:space="preserve">An idea (which I think is definitely the best): some powerups can have, at most, X distributed </w:t>
+      </w:r>
+      <w:r>
+        <w:rPr>
+          <w:i/>
+          <w:iCs/>
+          <w:lang w:val="en-US"/>
+        </w:rPr>
+        <w:t>per game</w:t>
+      </w:r>
+      <w:r>
+        <w:rPr>
+          <w:lang w:val="en-US"/>
+        </w:rPr>
+        <w:t xml:space="preserve">. </w:t>
+      </w:r>
+      <w:proofErr w:type="gramStart"/>
+      <w:r>
+        <w:rPr>
+          <w:lang w:val="en-US"/>
+        </w:rPr>
+        <w:t>So</w:t>
+      </w:r>
+      <w:proofErr w:type="gramEnd"/>
+      <w:r>
+        <w:rPr>
+          <w:lang w:val="en-US"/>
+        </w:rPr>
+        <w:t xml:space="preserve"> they are still a bit random, there’s still some fluctuation, but after say 5 of them, they won’t appear ever again.</w:t>
+      </w:r>
+    </w:p>
+    <w:p>
+      <w:pPr>
+        <w:rPr>
+          <w:lang w:val="en-US"/>
+        </w:rPr>
+      </w:pPr>
+    </w:p>
+    <w:p>
+      <w:pPr>
+        <w:rPr>
+          <w:lang w:val="en-US"/>
+        </w:rPr>
+      </w:pPr>
+      <w:r>
+        <w:rPr>
+          <w:lang w:val="en-US"/>
+        </w:rPr>
+        <w:t xml:space="preserve">And lastly, some of the </w:t>
+      </w:r>
+      <w:proofErr w:type="gramStart"/>
+      <w:r>
+        <w:rPr>
+          <w:lang w:val="en-US"/>
+        </w:rPr>
+        <w:t>more “dense”</w:t>
+      </w:r>
+      <w:proofErr w:type="gramEnd"/>
+      <w:r>
+        <w:rPr>
+          <w:lang w:val="en-US"/>
+        </w:rPr>
+        <w:t xml:space="preserve"> maps (almost no open space, filled with lots of stuff) are annoying if you start too big. So simply start players smaller on those maps, and perhaps reduce some of the physics bodies. (The </w:t>
+      </w:r>
+      <w:r>
+        <w:rPr>
+          <w:i/>
+          <w:iCs/>
+          <w:lang w:val="en-US"/>
+        </w:rPr>
+        <w:t>Forest</w:t>
+      </w:r>
+      <w:r>
+        <w:rPr>
+          <w:lang w:val="en-US"/>
+        </w:rPr>
+        <w:t xml:space="preserve"> is the biggest offender here. But that’s to be expected, as it was </w:t>
+      </w:r>
+      <w:r>
+        <w:rPr>
+          <w:i/>
+          <w:iCs/>
+          <w:lang w:val="en-US"/>
+        </w:rPr>
+        <w:t>designed</w:t>
+      </w:r>
+      <w:r>
+        <w:rPr>
+          <w:lang w:val="en-US"/>
+        </w:rPr>
+        <w:t xml:space="preserve"> to be the </w:t>
+      </w:r>
+      <w:proofErr w:type="gramStart"/>
+      <w:r>
+        <w:rPr>
+          <w:lang w:val="en-US"/>
+        </w:rPr>
+        <w:t>most dense</w:t>
+      </w:r>
+      <w:proofErr w:type="gramEnd"/>
+      <w:r>
+        <w:rPr>
+          <w:lang w:val="en-US"/>
+        </w:rPr>
+        <w:t xml:space="preserve"> map.)</w:t>
+      </w:r>
+    </w:p>
+    <w:p>
+      <w:pPr>
+        <w:rPr>
+          <w:lang w:val="en-US"/>
+        </w:rPr>
+      </w:pPr>
+    </w:p>
+    <w:p>
+      <w:pPr>
+        <w:pStyle w:val="Heading3"/>
+        <w:rPr>
+          <w:lang w:val="en-US"/>
+        </w:rPr>
+      </w:pPr>
+      <w:r>
+        <w:rPr>
+          <w:lang w:val="en-US"/>
+        </w:rPr>
+        <w:t>We’re stopping here</w:t>
+      </w:r>
+    </w:p>
+    <w:p>
+      <w:pPr>
+        <w:rPr>
+          <w:lang w:val="en-US"/>
+        </w:rPr>
+      </w:pPr>
+      <w:r>
+        <w:rPr>
+          <w:lang w:val="en-US"/>
+        </w:rPr>
+        <w:t xml:space="preserve">Is the game perfect now? No, of course not. </w:t>
+      </w:r>
+    </w:p>
+    <w:p>
+      <w:pPr>
+        <w:rPr>
+          <w:lang w:val="en-US"/>
+        </w:rPr>
+      </w:pPr>
+    </w:p>
+    <w:p>
+      <w:pPr>
+        <w:rPr>
+          <w:lang w:val="en-US"/>
+        </w:rPr>
+      </w:pPr>
+      <w:r>
+        <w:rPr>
+          <w:lang w:val="en-US"/>
+        </w:rPr>
+        <w:t xml:space="preserve">Much special content (such as powerups/throwables) are not that significant when used in-game, some players still have trouble grasping what’s happening or </w:t>
+      </w:r>
+      <w:r>
+        <w:rPr>
+          <w:lang w:val="en-US"/>
+        </w:rPr>
+        <w:t xml:space="preserve">how to aim </w:t>
+      </w:r>
+      <w:r>
+        <w:rPr>
+          <w:lang w:val="en-US"/>
+        </w:rPr>
+        <w:t>well (at the start), the idea could’ve been executed better</w:t>
+      </w:r>
+      <w:r>
+        <w:rPr>
+          <w:lang w:val="en-US"/>
+        </w:rPr>
+        <w:t xml:space="preserve"> and more … I guess, cleanly?</w:t>
+      </w:r>
+    </w:p>
+    <w:p>
+      <w:pPr>
+        <w:rPr>
+          <w:lang w:val="en-US"/>
+        </w:rPr>
+      </w:pPr>
+    </w:p>
+    <w:p>
+      <w:pPr>
+        <w:rPr>
+          <w:lang w:val="en-US"/>
+        </w:rPr>
+      </w:pPr>
+      <w:r>
+        <w:rPr>
+          <w:lang w:val="en-US"/>
+        </w:rPr>
+        <w:t xml:space="preserve">But it’s polished, tested a lot, very accessible (to even non-gamers), and does an okay job at nudging players towards fun strategies and trying cool stuff. And most importantly: the difficulty is just right so </w:t>
+      </w:r>
+      <w:r>
+        <w:rPr>
+          <w:lang w:val="en-US"/>
+        </w:rPr>
         <w:lastRenderedPageBreak/>
-        <w:t xml:space="preserve">An idea (which I think is definitely the best): some powerups can have, at most, X distributed </w:t>
-      </w:r>
-      <w:r>
-        <w:rPr>
-          <w:i/>
-          <w:iCs/>
-          <w:lang w:val="en-US"/>
-        </w:rPr>
-        <w:t>per game</w:t>
-      </w:r>
-      <w:r>
-        <w:rPr>
-          <w:lang w:val="en-US"/>
-        </w:rPr>
-        <w:t>. So they are still a bit random, there’s still some fluctuation, but after say 5 of them, they won’t appear ever again.</w:t>
-      </w:r>
-    </w:p>
-    <w:p>
-      <w:pPr>
-        <w:rPr>
-          <w:lang w:val="en-US"/>
-        </w:rPr>
-      </w:pPr>
-    </w:p>
-    <w:p>
-      <w:pPr>
-        <w:rPr>
-          <w:lang w:val="en-US"/>
-        </w:rPr>
-      </w:pPr>
-      <w:r>
-        <w:rPr>
-          <w:lang w:val="en-US"/>
-        </w:rPr>
-        <w:t xml:space="preserve">And lastly, some of the more “dense” maps (almost no open space, filled with lots of stuff) are annoying if you start too big. So simply start players smaller on those maps, and perhaps reduce some of the physics bodies. (The </w:t>
-      </w:r>
-      <w:r>
-        <w:rPr>
-          <w:i/>
-          <w:iCs/>
-          <w:lang w:val="en-US"/>
-        </w:rPr>
-        <w:t>Forest</w:t>
-      </w:r>
-      <w:r>
-        <w:rPr>
-          <w:lang w:val="en-US"/>
-        </w:rPr>
-        <w:t xml:space="preserve"> is the biggest offender here. But that’s to be expected, as it was </w:t>
-      </w:r>
-      <w:r>
-        <w:rPr>
-          <w:i/>
-          <w:iCs/>
-          <w:lang w:val="en-US"/>
-        </w:rPr>
-        <w:t>designed</w:t>
-      </w:r>
-      <w:r>
-        <w:rPr>
-          <w:lang w:val="en-US"/>
-        </w:rPr>
-        <w:t xml:space="preserve"> to be the most dense map.)</w:t>
-      </w:r>
-    </w:p>
-    <w:p>
-      <w:pPr>
-        <w:rPr>
-          <w:lang w:val="en-US"/>
-        </w:rPr>
-      </w:pPr>
-    </w:p>
-    <w:p>
-      <w:pPr>
-        <w:pStyle w:val="Heading3"/>
-        <w:rPr>
-          <w:lang w:val="en-US"/>
-        </w:rPr>
-      </w:pPr>
-      <w:r>
-        <w:rPr>
-          <w:lang w:val="en-US"/>
-        </w:rPr>
-        <w:t>We’re stopping here</w:t>
-      </w:r>
-    </w:p>
-    <w:p>
-      <w:pPr>
-        <w:rPr>
-          <w:lang w:val="en-US"/>
-        </w:rPr>
-      </w:pPr>
-      <w:r>
-        <w:rPr>
-          <w:lang w:val="en-US"/>
-        </w:rPr>
-        <w:t xml:space="preserve">Is the game perfect now? No, of course not. </w:t>
-      </w:r>
-    </w:p>
-    <w:p>
-      <w:pPr>
-        <w:rPr>
-          <w:lang w:val="en-US"/>
-        </w:rPr>
-      </w:pPr>
-    </w:p>
-    <w:p>
-      <w:pPr>
-        <w:rPr>
-          <w:lang w:val="en-US"/>
-        </w:rPr>
-      </w:pPr>
-      <w:r>
-        <w:rPr>
-          <w:lang w:val="en-US"/>
-        </w:rPr>
-        <w:t xml:space="preserve">Much special content (such as powerups/throwables) are not that significant when used in-game, some players still have trouble grasping what’s happening or </w:t>
-      </w:r>
-      <w:r>
-        <w:rPr>
-          <w:lang w:val="en-US"/>
-        </w:rPr>
-        <w:t xml:space="preserve">how to aim </w:t>
-      </w:r>
-      <w:r>
-        <w:rPr>
-          <w:lang w:val="en-US"/>
-        </w:rPr>
-        <w:t>well (at the start), the idea could’ve been executed better</w:t>
-      </w:r>
-      <w:r>
-        <w:rPr>
-          <w:lang w:val="en-US"/>
-        </w:rPr>
-        <w:t xml:space="preserve"> and more … I guess, cleanly?</w:t>
-      </w:r>
-    </w:p>
-    <w:p>
-      <w:pPr>
-        <w:rPr>
-          <w:lang w:val="en-US"/>
-        </w:rPr>
-      </w:pPr>
-    </w:p>
-    <w:p>
-      <w:pPr>
-        <w:rPr>
-          <w:lang w:val="en-US"/>
-        </w:rPr>
-      </w:pPr>
-      <w:r>
-        <w:rPr>
-          <w:lang w:val="en-US"/>
-        </w:rPr>
-        <w:t xml:space="preserve">But it’s polished, tested a lot, very accessible (to even non-gamers), and does an okay job at nudging players towards fun strategies and trying cool stuff. And most importantly: the difficulty is just right so that actually </w:t>
+        <w:t xml:space="preserve">that actually </w:t>
       </w:r>
       <w:r>
         <w:rPr>
@@ -14288,7 +15264,23 @@
           <w:iCs/>
           <w:lang w:val="en-US"/>
         </w:rPr>
-        <w:t xml:space="preserve">But here’s the thing. This was meant as a quick Halloween game. Working on it past Halloween, far past the original plans, is already something I had my doubts about. But I don’t want to leave projects hanging and really like </w:t>
+        <w:t xml:space="preserve">But here’s the thing. This was meant as a quick Halloween game. Working on </w:t>
+      </w:r>
+      <w:proofErr w:type="gramStart"/>
+      <w:r>
+        <w:rPr>
+          <w:iCs/>
+          <w:lang w:val="en-US"/>
+        </w:rPr>
+        <w:t>it</w:t>
+      </w:r>
+      <w:proofErr w:type="gramEnd"/>
+      <w:r>
+        <w:rPr>
+          <w:iCs/>
+          <w:lang w:val="en-US"/>
+        </w:rPr>
+        <w:t xml:space="preserve"> past Halloween, far past the original plans, is already something I had my doubts about. But I don’t want to leave projects hanging and really like </w:t>
       </w:r>
       <w:r>
         <w:rPr>
@@ -14325,291 +15317,325 @@
           <w:iCs/>
           <w:lang w:val="en-US"/>
         </w:rPr>
-        <w:t>And, if you’ve read this devlog the whole way through, you’ve seen this pattern: I create something, I realize afterwards (because of making it) that I need to steer in a different direction, the cycle repeats endlessly.</w:t>
-      </w:r>
-    </w:p>
-    <w:p>
-      <w:pPr>
-        <w:rPr>
-          <w:iCs/>
-          <w:lang w:val="en-US"/>
-        </w:rPr>
-      </w:pPr>
-    </w:p>
-    <w:p>
-      <w:pPr>
-        <w:rPr>
-          <w:iCs/>
-          <w:lang w:val="en-US"/>
-        </w:rPr>
-      </w:pPr>
-      <w:r>
-        <w:rPr>
-          <w:iCs/>
+        <w:t xml:space="preserve">And, if you’ve read this </w:t>
+      </w:r>
+      <w:proofErr w:type="spellStart"/>
+      <w:r>
+        <w:rPr>
+          <w:iCs/>
+          <w:lang w:val="en-US"/>
+        </w:rPr>
+        <w:t>devlog</w:t>
+      </w:r>
+      <w:proofErr w:type="spellEnd"/>
+      <w:r>
+        <w:rPr>
+          <w:iCs/>
+          <w:lang w:val="en-US"/>
+        </w:rPr>
+        <w:t xml:space="preserve"> the whole way through, you’ve seen this pattern: I create something, I realize afterwards (because of making it) that I need to steer in a different direction, the cycle repeats endlessly.</w:t>
+      </w:r>
+    </w:p>
+    <w:p>
+      <w:pPr>
+        <w:rPr>
+          <w:iCs/>
+          <w:lang w:val="en-US"/>
+        </w:rPr>
+      </w:pPr>
+    </w:p>
+    <w:p>
+      <w:pPr>
+        <w:rPr>
+          <w:iCs/>
+          <w:lang w:val="en-US"/>
+        </w:rPr>
+      </w:pPr>
+      <w:r>
+        <w:rPr>
+          <w:iCs/>
+          <w:lang w:val="en-US"/>
+        </w:rPr>
+        <w:t>Even if I took the time to completely redo the game (according to the list above), there’d probably still be many imperfections and updates to make.</w:t>
+      </w:r>
+    </w:p>
+    <w:p>
+      <w:pPr>
+        <w:rPr>
+          <w:iCs/>
+          <w:lang w:val="en-US"/>
+        </w:rPr>
+      </w:pPr>
+    </w:p>
+    <w:p>
+      <w:pPr>
+        <w:rPr>
+          <w:iCs/>
+          <w:lang w:val="en-US"/>
+        </w:rPr>
+      </w:pPr>
+      <w:r>
+        <w:rPr>
+          <w:iCs/>
+          <w:lang w:val="en-US"/>
+        </w:rPr>
+        <w:t xml:space="preserve">I decided to leave the game as it is. The basic systems and concepts from version 1 are fixed and stay in the game. I just want to add a bit more content to make the game worth its price. </w:t>
+      </w:r>
+      <w:r>
+        <w:rPr>
+          <w:iCs/>
+          <w:lang w:val="en-US"/>
+        </w:rPr>
+        <w:t>It would probably cost me more time and energy than I already put in</w:t>
+      </w:r>
+      <w:r>
+        <w:rPr>
+          <w:iCs/>
+          <w:lang w:val="en-US"/>
+        </w:rPr>
+        <w:t>to</w:t>
+      </w:r>
+      <w:r>
+        <w:rPr>
+          <w:iCs/>
+          <w:lang w:val="en-US"/>
+        </w:rPr>
+        <w:t xml:space="preserve"> the project to </w:t>
+      </w:r>
+      <w:r>
+        <w:rPr>
+          <w:i/>
+          <w:lang w:val="en-US"/>
+        </w:rPr>
+        <w:t>rewrite and improve it</w:t>
+      </w:r>
+      <w:r>
+        <w:rPr>
+          <w:iCs/>
+          <w:lang w:val="en-US"/>
+        </w:rPr>
+        <w:t xml:space="preserve"> by this much.</w:t>
+      </w:r>
+      <w:r>
+        <w:rPr>
+          <w:iCs/>
+          <w:lang w:val="en-US"/>
+        </w:rPr>
+        <w:t xml:space="preserve"> I’d rather create a whole new game in that time, using the lessons I learned.</w:t>
+      </w:r>
+    </w:p>
+    <w:p>
+      <w:pPr>
+        <w:rPr>
+          <w:iCs/>
+          <w:lang w:val="en-US"/>
+        </w:rPr>
+      </w:pPr>
+    </w:p>
+    <w:p>
+      <w:pPr>
+        <w:rPr>
+          <w:iCs/>
+          <w:lang w:val="en-US"/>
+        </w:rPr>
+      </w:pPr>
+      <w:r>
+        <w:rPr>
+          <w:iCs/>
+          <w:lang w:val="en-US"/>
+        </w:rPr>
+        <w:t>(</w:t>
+      </w:r>
+      <w:proofErr w:type="gramStart"/>
+      <w:r>
+        <w:rPr>
+          <w:iCs/>
+          <w:lang w:val="en-US"/>
+        </w:rPr>
+        <w:t>Also</w:t>
+      </w:r>
+      <w:proofErr w:type="gramEnd"/>
+      <w:r>
+        <w:rPr>
+          <w:iCs/>
+          <w:lang w:val="en-US"/>
+        </w:rPr>
+        <w:t xml:space="preserve"> because I noticed I really like drawing</w:t>
+      </w:r>
+      <w:r>
+        <w:rPr>
+          <w:iCs/>
+          <w:lang w:val="en-US"/>
+        </w:rPr>
+        <w:t>/sketching</w:t>
+      </w:r>
+      <w:r>
+        <w:rPr>
+          <w:iCs/>
+          <w:lang w:val="en-US"/>
+        </w:rPr>
+        <w:t xml:space="preserve"> new arenas.</w:t>
+      </w:r>
+      <w:r>
+        <w:rPr>
+          <w:iCs/>
+          <w:lang w:val="en-US"/>
+        </w:rPr>
+        <w:t xml:space="preserve"> Making them </w:t>
+      </w:r>
+      <w:r>
+        <w:rPr>
+          <w:i/>
+          <w:lang w:val="en-US"/>
+        </w:rPr>
+        <w:t>functional</w:t>
+      </w:r>
+      <w:r>
+        <w:rPr>
+          <w:iCs/>
+          <w:lang w:val="en-US"/>
+        </w:rPr>
+        <w:t xml:space="preserve"> and </w:t>
+      </w:r>
+      <w:r>
+        <w:rPr>
+          <w:i/>
+          <w:lang w:val="en-US"/>
+        </w:rPr>
+        <w:t>balanced</w:t>
+      </w:r>
+      <w:r>
+        <w:rPr>
+          <w:iCs/>
+          <w:lang w:val="en-US"/>
+        </w:rPr>
+        <w:t xml:space="preserve"> is a whole different beast …</w:t>
+      </w:r>
+      <w:r>
+        <w:rPr>
+          <w:iCs/>
+          <w:lang w:val="en-US"/>
+        </w:rPr>
+        <w:t xml:space="preserve"> Let me tell you: in a game where objects can be sliced, you’ll be spending 90% of your time putting things in specific collision groups and physics layers and hoping you didn’t mix them up.</w:t>
+      </w:r>
+      <w:r>
+        <w:rPr>
+          <w:iCs/>
+          <w:lang w:val="en-US"/>
+        </w:rPr>
+        <w:t>)</w:t>
+      </w:r>
+    </w:p>
+    <w:p>
+      <w:pPr>
+        <w:rPr>
+          <w:iCs/>
+          <w:lang w:val="en-US"/>
+        </w:rPr>
+      </w:pPr>
+    </w:p>
+    <w:p>
+      <w:pPr>
+        <w:rPr>
+          <w:iCs/>
+          <w:lang w:val="en-US"/>
+        </w:rPr>
+      </w:pPr>
+      <w:r>
+        <w:rPr>
+          <w:iCs/>
+          <w:lang w:val="en-US"/>
+        </w:rPr>
+        <w:t>If the game becomes successful? If it gets downloaded/played again by thousands each year at Halloween? If I find a short, clear way to improve it? Sure, I will do so.</w:t>
+      </w:r>
+    </w:p>
+    <w:p>
+      <w:pPr>
+        <w:rPr>
+          <w:iCs/>
+          <w:lang w:val="en-US"/>
+        </w:rPr>
+      </w:pPr>
+    </w:p>
+    <w:p>
+      <w:pPr>
+        <w:rPr>
+          <w:iCs/>
+          <w:lang w:val="en-US"/>
+        </w:rPr>
+      </w:pPr>
+      <w:r>
+        <w:rPr>
+          <w:iCs/>
+          <w:lang w:val="en-US"/>
+        </w:rPr>
+        <w:t xml:space="preserve">But for now, it’s onto the next project! (Which might use the slicing mechanic again … but </w:t>
+      </w:r>
+      <w:r>
+        <w:rPr>
+          <w:i/>
+          <w:lang w:val="en-US"/>
+        </w:rPr>
+        <w:t>improved</w:t>
+      </w:r>
+      <w:r>
+        <w:rPr>
+          <w:iCs/>
+          <w:lang w:val="en-US"/>
+        </w:rPr>
+        <w:t xml:space="preserve"> this time!)</w:t>
+      </w:r>
+    </w:p>
+    <w:p>
+      <w:pPr>
+        <w:rPr>
+          <w:iCs/>
+          <w:lang w:val="en-US"/>
+        </w:rPr>
+      </w:pPr>
+    </w:p>
+    <w:p>
+      <w:pPr>
+        <w:rPr>
+          <w:lang w:val="en-US"/>
+        </w:rPr>
+      </w:pPr>
+      <w:r>
+        <w:rPr>
+          <w:lang w:val="en-US"/>
+        </w:rPr>
+        <w:t xml:space="preserve">Until the next </w:t>
+      </w:r>
+      <w:proofErr w:type="spellStart"/>
+      <w:r>
+        <w:rPr>
+          <w:lang w:val="en-US"/>
+        </w:rPr>
+        <w:t>devlog</w:t>
+      </w:r>
+      <w:proofErr w:type="spellEnd"/>
+      <w:r>
+        <w:rPr>
+          <w:lang w:val="en-US"/>
+        </w:rPr>
+        <w:t>,</w:t>
+      </w:r>
+    </w:p>
+    <w:p>
+      <w:pPr>
+        <w:rPr>
+          <w:lang w:val="en-US"/>
+        </w:rPr>
+      </w:pPr>
+      <w:proofErr w:type="spellStart"/>
+      <w:r>
+        <w:rPr>
           <w:lang w:val="en-US"/>
         </w:rPr>
         <w:lastRenderedPageBreak/>
-        <w:t>Even if I took the time to completely redo the game (according to the list above), there’d probably still be many imperfections and updates to make.</w:t>
-      </w:r>
-    </w:p>
-    <w:p>
-      <w:pPr>
-        <w:rPr>
-          <w:iCs/>
-          <w:lang w:val="en-US"/>
-        </w:rPr>
-      </w:pPr>
-    </w:p>
-    <w:p>
-      <w:pPr>
-        <w:rPr>
-          <w:iCs/>
-          <w:lang w:val="en-US"/>
-        </w:rPr>
-      </w:pPr>
-      <w:r>
-        <w:rPr>
-          <w:iCs/>
-          <w:lang w:val="en-US"/>
-        </w:rPr>
-        <w:t xml:space="preserve">I decided to leave the game as it is. The basic systems and concepts from version 1 are fixed and stay in the game. I just want to add a bit more content to make the game worth its price. </w:t>
-      </w:r>
-      <w:r>
-        <w:rPr>
-          <w:iCs/>
-          <w:lang w:val="en-US"/>
-        </w:rPr>
-        <w:t>It would probably cost me more time and energy than I already put in</w:t>
-      </w:r>
-      <w:r>
-        <w:rPr>
-          <w:iCs/>
-          <w:lang w:val="en-US"/>
-        </w:rPr>
-        <w:t>to</w:t>
-      </w:r>
-      <w:r>
-        <w:rPr>
-          <w:iCs/>
-          <w:lang w:val="en-US"/>
-        </w:rPr>
-        <w:t xml:space="preserve"> the project to </w:t>
-      </w:r>
-      <w:r>
-        <w:rPr>
-          <w:i/>
-          <w:lang w:val="en-US"/>
-        </w:rPr>
-        <w:t>rewrite and improve it</w:t>
-      </w:r>
-      <w:r>
-        <w:rPr>
-          <w:iCs/>
-          <w:lang w:val="en-US"/>
-        </w:rPr>
-        <w:t xml:space="preserve"> by this much.</w:t>
-      </w:r>
-      <w:r>
-        <w:rPr>
-          <w:iCs/>
-          <w:lang w:val="en-US"/>
-        </w:rPr>
-        <w:t xml:space="preserve"> I’d rather create a whole new game in that time, using the lessons I learned.</w:t>
-      </w:r>
-    </w:p>
-    <w:p>
-      <w:pPr>
-        <w:rPr>
-          <w:iCs/>
-          <w:lang w:val="en-US"/>
-        </w:rPr>
-      </w:pPr>
-    </w:p>
-    <w:p>
-      <w:pPr>
-        <w:rPr>
-          <w:iCs/>
-          <w:lang w:val="en-US"/>
-        </w:rPr>
-      </w:pPr>
-      <w:r>
-        <w:rPr>
-          <w:iCs/>
-          <w:lang w:val="en-US"/>
-        </w:rPr>
-        <w:t>(</w:t>
-      </w:r>
-      <w:r>
-        <w:rPr>
-          <w:iCs/>
-          <w:lang w:val="en-US"/>
-        </w:rPr>
-        <w:t>Also</w:t>
-      </w:r>
-      <w:r>
-        <w:rPr>
-          <w:iCs/>
-          <w:lang w:val="en-US"/>
-        </w:rPr>
-        <w:t xml:space="preserve"> because I noticed I really like drawing</w:t>
-      </w:r>
-      <w:r>
-        <w:rPr>
-          <w:iCs/>
-          <w:lang w:val="en-US"/>
-        </w:rPr>
-        <w:t>/sketching</w:t>
-      </w:r>
-      <w:r>
-        <w:rPr>
-          <w:iCs/>
-          <w:lang w:val="en-US"/>
-        </w:rPr>
-        <w:t xml:space="preserve"> new arenas.</w:t>
-      </w:r>
-      <w:r>
-        <w:rPr>
-          <w:iCs/>
-          <w:lang w:val="en-US"/>
-        </w:rPr>
-        <w:t xml:space="preserve"> Making them </w:t>
-      </w:r>
-      <w:r>
-        <w:rPr>
-          <w:i/>
-          <w:lang w:val="en-US"/>
-        </w:rPr>
-        <w:t>functional</w:t>
-      </w:r>
-      <w:r>
-        <w:rPr>
-          <w:iCs/>
-          <w:lang w:val="en-US"/>
-        </w:rPr>
-        <w:t xml:space="preserve"> and </w:t>
-      </w:r>
-      <w:r>
-        <w:rPr>
-          <w:i/>
-          <w:lang w:val="en-US"/>
-        </w:rPr>
-        <w:t>balanced</w:t>
-      </w:r>
-      <w:r>
-        <w:rPr>
-          <w:iCs/>
-          <w:lang w:val="en-US"/>
-        </w:rPr>
-        <w:t xml:space="preserve"> is a whole different beast …</w:t>
-      </w:r>
-      <w:r>
-        <w:rPr>
-          <w:iCs/>
-          <w:lang w:val="en-US"/>
-        </w:rPr>
-        <w:t xml:space="preserve"> Let me tell you: in a game where objects can be sliced, you’ll be spending 90% of your time putting things in specific collision groups and physics layers and hoping you didn’t mix them up.</w:t>
-      </w:r>
-      <w:r>
-        <w:rPr>
-          <w:iCs/>
-          <w:lang w:val="en-US"/>
-        </w:rPr>
-        <w:t>)</w:t>
-      </w:r>
-    </w:p>
-    <w:p>
-      <w:pPr>
-        <w:rPr>
-          <w:iCs/>
-          <w:lang w:val="en-US"/>
-        </w:rPr>
-      </w:pPr>
-    </w:p>
-    <w:p>
-      <w:pPr>
-        <w:rPr>
-          <w:iCs/>
-          <w:lang w:val="en-US"/>
-        </w:rPr>
-      </w:pPr>
-      <w:r>
-        <w:rPr>
-          <w:iCs/>
-          <w:lang w:val="en-US"/>
-        </w:rPr>
-        <w:t>If the game becomes successful? If it gets downloaded/played again by thousands each year at Halloween? If I find a short, clear way to improve it? Sure, I will do so.</w:t>
-      </w:r>
-    </w:p>
-    <w:p>
-      <w:pPr>
-        <w:rPr>
-          <w:iCs/>
-          <w:lang w:val="en-US"/>
-        </w:rPr>
-      </w:pPr>
-    </w:p>
-    <w:p>
-      <w:pPr>
-        <w:rPr>
-          <w:iCs/>
-          <w:lang w:val="en-US"/>
-        </w:rPr>
-      </w:pPr>
-      <w:r>
-        <w:rPr>
-          <w:iCs/>
-          <w:lang w:val="en-US"/>
-        </w:rPr>
-        <w:t xml:space="preserve">But for now, it’s onto the next project! (Which might use the slicing mechanic again … but </w:t>
-      </w:r>
-      <w:r>
-        <w:rPr>
-          <w:i/>
-          <w:lang w:val="en-US"/>
-        </w:rPr>
-        <w:t>improved</w:t>
-      </w:r>
-      <w:r>
-        <w:rPr>
-          <w:iCs/>
-          <w:lang w:val="en-US"/>
-        </w:rPr>
-        <w:t xml:space="preserve"> this time!)</w:t>
-      </w:r>
-    </w:p>
-    <w:p>
-      <w:pPr>
-        <w:rPr>
-          <w:iCs/>
-          <w:lang w:val="en-US"/>
-        </w:rPr>
-      </w:pPr>
-    </w:p>
-    <w:p>
-      <w:pPr>
-        <w:rPr>
-          <w:lang w:val="en-US"/>
-        </w:rPr>
-      </w:pPr>
-      <w:r>
-        <w:rPr>
-          <w:lang w:val="en-US"/>
-        </w:rPr>
-        <w:t>Until the next devlog,</w:t>
-      </w:r>
-    </w:p>
-    <w:p>
-      <w:pPr>
-        <w:rPr>
-          <w:lang w:val="en-US"/>
-        </w:rPr>
-      </w:pPr>
-      <w:r>
-        <w:rPr>
-          <w:lang w:val="en-US"/>
-        </w:rPr>
         <w:t>Pandaqi</w:t>
       </w:r>
+      <w:proofErr w:type="spellEnd"/>
     </w:p>
     <w:p>
       <w:pPr>

</xml_diff>